<commit_message>
feat(E4): Add Event Organization Roleplay prompt and new document type
</commit_message>
<xml_diff>
--- a/backend/knowledge/NDRC/E4_Jeux_de_Role/exemple3.docx
+++ b/backend/knowledge/NDRC/E4_Jeux_de_Role/exemple3.docx
@@ -1,6 +1,6 @@
 
 <file path=word/document.xml><?xml version="1.0" encoding="utf-8"?>
-<w:document xmlns:wpc="http://schemas.microsoft.com/office/word/2010/wordprocessingCanvas" xmlns:mc="http://schemas.openxmlformats.org/markup-compatibility/2006" xmlns:o="urn:schemas-microsoft-com:office:office" xmlns:r="http://schemas.openxmlformats.org/officeDocument/2006/relationships" xmlns:m="http://schemas.openxmlformats.org/officeDocument/2006/math" xmlns:v="urn:schemas-microsoft-com:vml" xmlns:wp14="http://schemas.microsoft.com/office/word/2010/wordprocessingDrawing" xmlns:wp="http://schemas.openxmlformats.org/drawingml/2006/wordprocessingDrawing" xmlns:w10="urn:schemas-microsoft-com:office:word" xmlns:w="http://schemas.openxmlformats.org/wordprocessingml/2006/main" xmlns:w14="http://schemas.microsoft.com/office/word/2010/wordml" xmlns:wpg="http://schemas.microsoft.com/office/word/2010/wordprocessingGroup" xmlns:wpi="http://schemas.microsoft.com/office/word/2010/wordprocessingInk" xmlns:wne="http://schemas.microsoft.com/office/word/2006/wordml" xmlns:wps="http://schemas.microsoft.com/office/word/2010/wordprocessingShape" mc:Ignorable="w14 wp14">
+<w:document xmlns:wpc="http://schemas.microsoft.com/office/word/2010/wordprocessingCanvas" xmlns:cx="http://schemas.microsoft.com/office/drawing/2014/chartex" xmlns:cx1="http://schemas.microsoft.com/office/drawing/2015/9/8/chartex" xmlns:cx2="http://schemas.microsoft.com/office/drawing/2015/10/21/chartex" xmlns:cx3="http://schemas.microsoft.com/office/drawing/2016/5/9/chartex" xmlns:cx4="http://schemas.microsoft.com/office/drawing/2016/5/10/chartex" xmlns:cx5="http://schemas.microsoft.com/office/drawing/2016/5/11/chartex" xmlns:cx6="http://schemas.microsoft.com/office/drawing/2016/5/12/chartex" xmlns:cx7="http://schemas.microsoft.com/office/drawing/2016/5/13/chartex" xmlns:cx8="http://schemas.microsoft.com/office/drawing/2016/5/14/chartex" xmlns:mc="http://schemas.openxmlformats.org/markup-compatibility/2006" xmlns:aink="http://schemas.microsoft.com/office/drawing/2016/ink" xmlns:am3d="http://schemas.microsoft.com/office/drawing/2017/model3d" xmlns:o="urn:schemas-microsoft-com:office:office" xmlns:oel="http://schemas.microsoft.com/office/2019/extlst" xmlns:r="http://schemas.openxmlformats.org/officeDocument/2006/relationships" xmlns:m="http://schemas.openxmlformats.org/officeDocument/2006/math" xmlns:v="urn:schemas-microsoft-com:vml" xmlns:wp14="http://schemas.microsoft.com/office/word/2010/wordprocessingDrawing" xmlns:wp="http://schemas.openxmlformats.org/drawingml/2006/wordprocessingDrawing" xmlns:w10="urn:schemas-microsoft-com:office:word" xmlns:w="http://schemas.openxmlformats.org/wordprocessingml/2006/main" xmlns:w14="http://schemas.microsoft.com/office/word/2010/wordml" xmlns:w15="http://schemas.microsoft.com/office/word/2012/wordml" xmlns:w16cex="http://schemas.microsoft.com/office/word/2018/wordml/cex" xmlns:w16cid="http://schemas.microsoft.com/office/word/2016/wordml/cid" xmlns:w16="http://schemas.microsoft.com/office/word/2018/wordml" xmlns:w16du="http://schemas.microsoft.com/office/word/2023/wordml/word16du" xmlns:w16sdtdh="http://schemas.microsoft.com/office/word/2020/wordml/sdtdatahash" xmlns:w16sdtfl="http://schemas.microsoft.com/office/word/2024/wordml/sdtformatlock" xmlns:w16se="http://schemas.microsoft.com/office/word/2015/wordml/symex" xmlns:wpg="http://schemas.microsoft.com/office/word/2010/wordprocessingGroup" xmlns:wpi="http://schemas.microsoft.com/office/word/2010/wordprocessingInk" xmlns:wne="http://schemas.microsoft.com/office/word/2006/wordml" xmlns:wps="http://schemas.microsoft.com/office/word/2010/wordprocessingShape" mc:Ignorable="w14 w15 w16se w16cid w16 w16cex w16sdtdh w16sdtfl w16du wp14">
   <w:body>
     <w:p>
       <w:pPr>
@@ -13,6 +13,7 @@
         </w:rPr>
       </w:pPr>
       <w:bookmarkStart w:id="0" w:name="_Hlk532916484"/>
+      <w:bookmarkStart w:id="1" w:name="OLE_LINK1"/>
       <w:bookmarkEnd w:id="0"/>
       <w:r>
         <w:rPr>
@@ -208,7 +209,7 @@
                     </wp:anchor>
                   </w:drawing>
                 </mc:Choice>
-                <mc:Fallback xmlns:w16se="http://schemas.microsoft.com/office/word/2015/wordml/symex" xmlns:w16cid="http://schemas.microsoft.com/office/word/2016/wordml/cid" xmlns:w15="http://schemas.microsoft.com/office/word/2012/wordml" xmlns:am3d="http://schemas.microsoft.com/office/drawing/2017/model3d" xmlns:aink="http://schemas.microsoft.com/office/drawing/2016/ink" xmlns:cx8="http://schemas.microsoft.com/office/drawing/2016/5/14/chartex" xmlns:cx7="http://schemas.microsoft.com/office/drawing/2016/5/13/chartex" xmlns:cx6="http://schemas.microsoft.com/office/drawing/2016/5/12/chartex" xmlns:cx5="http://schemas.microsoft.com/office/drawing/2016/5/11/chartex" xmlns:cx4="http://schemas.microsoft.com/office/drawing/2016/5/10/chartex" xmlns:cx3="http://schemas.microsoft.com/office/drawing/2016/5/9/chartex" xmlns:cx2="http://schemas.microsoft.com/office/drawing/2015/10/21/chartex" xmlns:cx1="http://schemas.microsoft.com/office/drawing/2015/9/8/chartex" xmlns:cx="http://schemas.microsoft.com/office/drawing/2014/chartex">
+                <mc:Fallback>
                   <w:pict>
                     <v:line w14:anchorId="45EC1D51" id="Connecteur droit 1" o:spid="_x0000_s1026" style="position:absolute;flip:y;z-index:251659264;visibility:visible;mso-wrap-style:square;mso-wrap-distance-left:9pt;mso-wrap-distance-top:0;mso-wrap-distance-right:9pt;mso-wrap-distance-bottom:0;mso-position-horizontal:absolute;mso-position-horizontal-relative:text;mso-position-vertical:absolute;mso-position-vertical-relative:text" from="14.7pt,.1pt" to="25.9pt,12.1pt" o:gfxdata="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" strokecolor="black [3040]" strokeweight="1.5pt"/>
                   </w:pict>
@@ -411,7 +412,7 @@
                     </wp:anchor>
                   </w:drawing>
                 </mc:Choice>
-                <mc:Fallback xmlns:w16se="http://schemas.microsoft.com/office/word/2015/wordml/symex" xmlns:w16cid="http://schemas.microsoft.com/office/word/2016/wordml/cid" xmlns:w15="http://schemas.microsoft.com/office/word/2012/wordml" xmlns:am3d="http://schemas.microsoft.com/office/drawing/2017/model3d" xmlns:aink="http://schemas.microsoft.com/office/drawing/2016/ink" xmlns:cx8="http://schemas.microsoft.com/office/drawing/2016/5/14/chartex" xmlns:cx7="http://schemas.microsoft.com/office/drawing/2016/5/13/chartex" xmlns:cx6="http://schemas.microsoft.com/office/drawing/2016/5/12/chartex" xmlns:cx5="http://schemas.microsoft.com/office/drawing/2016/5/11/chartex" xmlns:cx4="http://schemas.microsoft.com/office/drawing/2016/5/10/chartex" xmlns:cx3="http://schemas.microsoft.com/office/drawing/2016/5/9/chartex" xmlns:cx2="http://schemas.microsoft.com/office/drawing/2015/10/21/chartex" xmlns:cx1="http://schemas.microsoft.com/office/drawing/2015/9/8/chartex" xmlns:cx="http://schemas.microsoft.com/office/drawing/2014/chartex">
+                <mc:Fallback>
                   <w:pict>
                     <v:oval w14:anchorId="08CCDDC0" id="Ellipse 2" o:spid="_x0000_s1026" style="position:absolute;margin-left:13.35pt;margin-top:2.35pt;width:32.8pt;height:14.4pt;z-index:251658752;visibility:visible;mso-wrap-style:square;mso-width-percent:0;mso-height-percent:0;mso-wrap-distance-left:9pt;mso-wrap-distance-top:0;mso-wrap-distance-right:9pt;mso-wrap-distance-bottom:0;mso-position-horizontal:absolute;mso-position-horizontal-relative:text;mso-position-vertical:absolute;mso-position-vertical-relative:text;mso-width-percent:0;mso-height-percent:0;mso-width-relative:margin;mso-height-relative:margin;v-text-anchor:middle" o:gfxdata="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" filled="f" strokecolor="#0070c0" strokeweight="2pt"/>
                   </w:pict>
@@ -1185,8 +1186,6 @@
               </w:rPr>
               <w:t xml:space="preserve">Suivi des Objectifs de l’agence en </w:t>
             </w:r>
-            <w:bookmarkStart w:id="1" w:name="_GoBack"/>
-            <w:bookmarkEnd w:id="1"/>
             <w:r>
               <w:rPr>
                 <w:color w:val="FF0000"/>
@@ -1346,7 +1345,7 @@
                 <w:color w:val="FF0000"/>
                 <w:u w:val="single"/>
               </w:rPr>
-              <w:t xml:space="preserve">Objectifs en </w:t>
+              <w:t xml:space="preserve">Objectifs </w:t>
             </w:r>
             <w:proofErr w:type="gramStart"/>
             <w:r>
@@ -1354,7 +1353,7 @@
                 <w:color w:val="FF0000"/>
                 <w:u w:val="single"/>
               </w:rPr>
-              <w:t>terme</w:t>
+              <w:t>en terme de</w:t>
             </w:r>
             <w:proofErr w:type="gramEnd"/>
             <w:r>
@@ -1362,7 +1361,7 @@
                 <w:color w:val="FF0000"/>
                 <w:u w:val="single"/>
               </w:rPr>
-              <w:t xml:space="preserve"> de compétences</w:t>
+              <w:t xml:space="preserve"> compétences</w:t>
             </w:r>
           </w:p>
           <w:p>
@@ -1477,14 +1476,14 @@
               <w:rPr>
                 <w:rFonts w:cstheme="minorHAnsi"/>
               </w:rPr>
-              <w:t xml:space="preserve">Etude de fiches </w:t>
+              <w:t xml:space="preserve">Etude de </w:t>
             </w:r>
             <w:proofErr w:type="gramStart"/>
             <w:r>
               <w:rPr>
                 <w:rFonts w:cstheme="minorHAnsi"/>
               </w:rPr>
-              <w:t>produits</w:t>
+              <w:t>fiches produits</w:t>
             </w:r>
             <w:proofErr w:type="gramEnd"/>
             <w:r>
@@ -2108,7 +2107,7 @@
                     <pic:cNvPicPr/>
                   </pic:nvPicPr>
                   <pic:blipFill>
-                    <a:blip r:embed="rId6" cstate="print">
+                    <a:blip r:embed="rId5" cstate="print">
                       <a:extLst>
                         <a:ext uri="{28A0092B-C50C-407E-A947-70E740481C1C}">
                           <a14:useLocalDpi xmlns:a14="http://schemas.microsoft.com/office/drawing/2010/main" val="0"/>
@@ -2156,7 +2155,7 @@
                     <pic:cNvPicPr/>
                   </pic:nvPicPr>
                   <pic:blipFill>
-                    <a:blip r:embed="rId7" cstate="print">
+                    <a:blip r:embed="rId6" cstate="print">
                       <a:extLst>
                         <a:ext uri="{28A0092B-C50C-407E-A947-70E740481C1C}">
                           <a14:useLocalDpi xmlns:a14="http://schemas.microsoft.com/office/drawing/2010/main" val="0"/>
@@ -2231,7 +2230,6 @@
               <w:bottom w:val="single" w:sz="4" w:space="0" w:color="auto"/>
               <w:right w:val="single" w:sz="4" w:space="0" w:color="auto"/>
             </w:tcBorders>
-            <w:shd w:val="clear" w:color="auto" w:fill="auto"/>
             <w:noWrap/>
             <w:vAlign w:val="bottom"/>
             <w:hideMark/>
@@ -2264,7 +2262,6 @@
               <w:bottom w:val="single" w:sz="4" w:space="0" w:color="auto"/>
               <w:right w:val="single" w:sz="4" w:space="0" w:color="auto"/>
             </w:tcBorders>
-            <w:shd w:val="clear" w:color="auto" w:fill="auto"/>
             <w:noWrap/>
             <w:vAlign w:val="center"/>
             <w:hideMark/>
@@ -2300,7 +2297,6 @@
               <w:bottom w:val="single" w:sz="4" w:space="0" w:color="auto"/>
               <w:right w:val="single" w:sz="4" w:space="0" w:color="auto"/>
             </w:tcBorders>
-            <w:shd w:val="clear" w:color="auto" w:fill="auto"/>
             <w:noWrap/>
             <w:vAlign w:val="center"/>
             <w:hideMark/>
@@ -2336,7 +2332,6 @@
               <w:bottom w:val="single" w:sz="4" w:space="0" w:color="auto"/>
               <w:right w:val="single" w:sz="4" w:space="0" w:color="auto"/>
             </w:tcBorders>
-            <w:shd w:val="clear" w:color="auto" w:fill="auto"/>
             <w:noWrap/>
             <w:vAlign w:val="center"/>
             <w:hideMark/>
@@ -2372,7 +2367,6 @@
               <w:bottom w:val="single" w:sz="4" w:space="0" w:color="auto"/>
               <w:right w:val="single" w:sz="4" w:space="0" w:color="auto"/>
             </w:tcBorders>
-            <w:shd w:val="clear" w:color="auto" w:fill="auto"/>
             <w:noWrap/>
             <w:vAlign w:val="center"/>
             <w:hideMark/>
@@ -2414,7 +2408,6 @@
               <w:bottom w:val="single" w:sz="4" w:space="0" w:color="auto"/>
               <w:right w:val="single" w:sz="4" w:space="0" w:color="auto"/>
             </w:tcBorders>
-            <w:shd w:val="clear" w:color="auto" w:fill="auto"/>
             <w:noWrap/>
             <w:vAlign w:val="center"/>
             <w:hideMark/>
@@ -2450,7 +2443,6 @@
               <w:bottom w:val="single" w:sz="4" w:space="0" w:color="auto"/>
               <w:right w:val="single" w:sz="4" w:space="0" w:color="auto"/>
             </w:tcBorders>
-            <w:shd w:val="clear" w:color="auto" w:fill="auto"/>
             <w:noWrap/>
             <w:vAlign w:val="center"/>
             <w:hideMark/>
@@ -2484,7 +2476,6 @@
               <w:bottom w:val="single" w:sz="4" w:space="0" w:color="auto"/>
               <w:right w:val="single" w:sz="4" w:space="0" w:color="auto"/>
             </w:tcBorders>
-            <w:shd w:val="clear" w:color="auto" w:fill="auto"/>
             <w:noWrap/>
             <w:vAlign w:val="center"/>
             <w:hideMark/>
@@ -2518,7 +2509,6 @@
               <w:bottom w:val="single" w:sz="4" w:space="0" w:color="auto"/>
               <w:right w:val="single" w:sz="4" w:space="0" w:color="auto"/>
             </w:tcBorders>
-            <w:shd w:val="clear" w:color="auto" w:fill="auto"/>
             <w:noWrap/>
             <w:vAlign w:val="center"/>
             <w:hideMark/>
@@ -2552,7 +2542,6 @@
               <w:bottom w:val="single" w:sz="4" w:space="0" w:color="auto"/>
               <w:right w:val="single" w:sz="4" w:space="0" w:color="auto"/>
             </w:tcBorders>
-            <w:shd w:val="clear" w:color="auto" w:fill="auto"/>
             <w:noWrap/>
             <w:vAlign w:val="center"/>
             <w:hideMark/>
@@ -2592,7 +2581,6 @@
               <w:bottom w:val="single" w:sz="4" w:space="0" w:color="auto"/>
               <w:right w:val="single" w:sz="4" w:space="0" w:color="auto"/>
             </w:tcBorders>
-            <w:shd w:val="clear" w:color="auto" w:fill="auto"/>
             <w:noWrap/>
             <w:vAlign w:val="center"/>
             <w:hideMark/>
@@ -2628,7 +2616,6 @@
               <w:bottom w:val="single" w:sz="4" w:space="0" w:color="auto"/>
               <w:right w:val="single" w:sz="4" w:space="0" w:color="auto"/>
             </w:tcBorders>
-            <w:shd w:val="clear" w:color="auto" w:fill="auto"/>
             <w:noWrap/>
             <w:vAlign w:val="center"/>
             <w:hideMark/>
@@ -2662,7 +2649,6 @@
               <w:bottom w:val="single" w:sz="4" w:space="0" w:color="auto"/>
               <w:right w:val="single" w:sz="4" w:space="0" w:color="auto"/>
             </w:tcBorders>
-            <w:shd w:val="clear" w:color="auto" w:fill="auto"/>
             <w:noWrap/>
             <w:vAlign w:val="center"/>
             <w:hideMark/>
@@ -2696,7 +2682,6 @@
               <w:bottom w:val="single" w:sz="4" w:space="0" w:color="auto"/>
               <w:right w:val="single" w:sz="4" w:space="0" w:color="auto"/>
             </w:tcBorders>
-            <w:shd w:val="clear" w:color="auto" w:fill="auto"/>
             <w:noWrap/>
             <w:vAlign w:val="center"/>
             <w:hideMark/>
@@ -2730,7 +2715,6 @@
               <w:bottom w:val="single" w:sz="4" w:space="0" w:color="auto"/>
               <w:right w:val="single" w:sz="4" w:space="0" w:color="auto"/>
             </w:tcBorders>
-            <w:shd w:val="clear" w:color="auto" w:fill="auto"/>
             <w:noWrap/>
             <w:vAlign w:val="center"/>
             <w:hideMark/>
@@ -2770,7 +2754,6 @@
               <w:bottom w:val="single" w:sz="4" w:space="0" w:color="auto"/>
               <w:right w:val="single" w:sz="4" w:space="0" w:color="auto"/>
             </w:tcBorders>
-            <w:shd w:val="clear" w:color="auto" w:fill="auto"/>
             <w:noWrap/>
             <w:vAlign w:val="center"/>
             <w:hideMark/>
@@ -2806,7 +2789,6 @@
               <w:bottom w:val="single" w:sz="4" w:space="0" w:color="auto"/>
               <w:right w:val="single" w:sz="4" w:space="0" w:color="auto"/>
             </w:tcBorders>
-            <w:shd w:val="clear" w:color="auto" w:fill="auto"/>
             <w:noWrap/>
             <w:vAlign w:val="center"/>
             <w:hideMark/>
@@ -2840,7 +2822,6 @@
               <w:bottom w:val="single" w:sz="4" w:space="0" w:color="auto"/>
               <w:right w:val="single" w:sz="4" w:space="0" w:color="auto"/>
             </w:tcBorders>
-            <w:shd w:val="clear" w:color="auto" w:fill="auto"/>
             <w:noWrap/>
             <w:vAlign w:val="center"/>
             <w:hideMark/>
@@ -2874,7 +2855,6 @@
               <w:bottom w:val="single" w:sz="4" w:space="0" w:color="auto"/>
               <w:right w:val="single" w:sz="4" w:space="0" w:color="auto"/>
             </w:tcBorders>
-            <w:shd w:val="clear" w:color="auto" w:fill="auto"/>
             <w:noWrap/>
             <w:vAlign w:val="center"/>
             <w:hideMark/>
@@ -2908,7 +2888,6 @@
               <w:bottom w:val="single" w:sz="4" w:space="0" w:color="auto"/>
               <w:right w:val="single" w:sz="4" w:space="0" w:color="auto"/>
             </w:tcBorders>
-            <w:shd w:val="clear" w:color="auto" w:fill="auto"/>
             <w:noWrap/>
             <w:vAlign w:val="center"/>
             <w:hideMark/>
@@ -2948,7 +2927,6 @@
               <w:bottom w:val="single" w:sz="4" w:space="0" w:color="auto"/>
               <w:right w:val="single" w:sz="4" w:space="0" w:color="auto"/>
             </w:tcBorders>
-            <w:shd w:val="clear" w:color="auto" w:fill="auto"/>
             <w:noWrap/>
             <w:vAlign w:val="center"/>
             <w:hideMark/>
@@ -2984,7 +2962,6 @@
               <w:bottom w:val="single" w:sz="4" w:space="0" w:color="auto"/>
               <w:right w:val="single" w:sz="4" w:space="0" w:color="auto"/>
             </w:tcBorders>
-            <w:shd w:val="clear" w:color="auto" w:fill="auto"/>
             <w:noWrap/>
             <w:vAlign w:val="center"/>
             <w:hideMark/>
@@ -3018,7 +2995,6 @@
               <w:bottom w:val="single" w:sz="4" w:space="0" w:color="auto"/>
               <w:right w:val="single" w:sz="4" w:space="0" w:color="auto"/>
             </w:tcBorders>
-            <w:shd w:val="clear" w:color="auto" w:fill="auto"/>
             <w:noWrap/>
             <w:vAlign w:val="center"/>
             <w:hideMark/>
@@ -3052,7 +3028,6 @@
               <w:bottom w:val="single" w:sz="4" w:space="0" w:color="auto"/>
               <w:right w:val="single" w:sz="4" w:space="0" w:color="auto"/>
             </w:tcBorders>
-            <w:shd w:val="clear" w:color="auto" w:fill="auto"/>
             <w:noWrap/>
             <w:vAlign w:val="center"/>
             <w:hideMark/>
@@ -3086,7 +3061,6 @@
               <w:bottom w:val="single" w:sz="4" w:space="0" w:color="auto"/>
               <w:right w:val="single" w:sz="4" w:space="0" w:color="auto"/>
             </w:tcBorders>
-            <w:shd w:val="clear" w:color="auto" w:fill="auto"/>
             <w:noWrap/>
             <w:vAlign w:val="center"/>
             <w:hideMark/>
@@ -3126,7 +3100,6 @@
               <w:bottom w:val="single" w:sz="4" w:space="0" w:color="auto"/>
               <w:right w:val="single" w:sz="4" w:space="0" w:color="auto"/>
             </w:tcBorders>
-            <w:shd w:val="clear" w:color="auto" w:fill="auto"/>
             <w:noWrap/>
             <w:vAlign w:val="center"/>
             <w:hideMark/>
@@ -3180,7 +3153,6 @@
               <w:bottom w:val="single" w:sz="4" w:space="0" w:color="auto"/>
               <w:right w:val="single" w:sz="4" w:space="0" w:color="auto"/>
             </w:tcBorders>
-            <w:shd w:val="clear" w:color="auto" w:fill="auto"/>
             <w:noWrap/>
             <w:vAlign w:val="center"/>
             <w:hideMark/>
@@ -3214,7 +3186,6 @@
               <w:bottom w:val="single" w:sz="4" w:space="0" w:color="auto"/>
               <w:right w:val="single" w:sz="4" w:space="0" w:color="auto"/>
             </w:tcBorders>
-            <w:shd w:val="clear" w:color="auto" w:fill="auto"/>
             <w:noWrap/>
             <w:vAlign w:val="center"/>
             <w:hideMark/>
@@ -3248,7 +3219,6 @@
               <w:bottom w:val="single" w:sz="4" w:space="0" w:color="auto"/>
               <w:right w:val="single" w:sz="4" w:space="0" w:color="auto"/>
             </w:tcBorders>
-            <w:shd w:val="clear" w:color="auto" w:fill="auto"/>
             <w:noWrap/>
             <w:vAlign w:val="center"/>
             <w:hideMark/>
@@ -3282,7 +3252,6 @@
               <w:bottom w:val="single" w:sz="4" w:space="0" w:color="auto"/>
               <w:right w:val="single" w:sz="4" w:space="0" w:color="auto"/>
             </w:tcBorders>
-            <w:shd w:val="clear" w:color="auto" w:fill="auto"/>
             <w:noWrap/>
             <w:vAlign w:val="center"/>
             <w:hideMark/>
@@ -3323,7 +3292,6 @@
               <w:bottom w:val="single" w:sz="4" w:space="0" w:color="auto"/>
               <w:right w:val="single" w:sz="4" w:space="0" w:color="auto"/>
             </w:tcBorders>
-            <w:shd w:val="clear" w:color="auto" w:fill="auto"/>
             <w:noWrap/>
             <w:vAlign w:val="center"/>
             <w:hideMark/>
@@ -3358,7 +3326,6 @@
               <w:bottom w:val="single" w:sz="4" w:space="0" w:color="auto"/>
               <w:right w:val="single" w:sz="4" w:space="0" w:color="auto"/>
             </w:tcBorders>
-            <w:shd w:val="clear" w:color="auto" w:fill="auto"/>
             <w:noWrap/>
             <w:vAlign w:val="center"/>
             <w:hideMark/>
@@ -3399,7 +3366,6 @@
               <w:bottom w:val="single" w:sz="4" w:space="0" w:color="auto"/>
               <w:right w:val="single" w:sz="4" w:space="0" w:color="auto"/>
             </w:tcBorders>
-            <w:shd w:val="clear" w:color="auto" w:fill="auto"/>
             <w:noWrap/>
             <w:vAlign w:val="center"/>
             <w:hideMark/>
@@ -3434,7 +3400,6 @@
               <w:bottom w:val="single" w:sz="4" w:space="0" w:color="auto"/>
               <w:right w:val="single" w:sz="4" w:space="0" w:color="auto"/>
             </w:tcBorders>
-            <w:shd w:val="clear" w:color="auto" w:fill="auto"/>
             <w:noWrap/>
             <w:vAlign w:val="center"/>
             <w:hideMark/>
@@ -3474,7 +3439,6 @@
               <w:bottom w:val="nil"/>
               <w:right w:val="nil"/>
             </w:tcBorders>
-            <w:shd w:val="clear" w:color="auto" w:fill="auto"/>
             <w:noWrap/>
             <w:vAlign w:val="bottom"/>
             <w:hideMark/>
@@ -3499,7 +3463,6 @@
               <w:bottom w:val="nil"/>
               <w:right w:val="nil"/>
             </w:tcBorders>
-            <w:shd w:val="clear" w:color="auto" w:fill="auto"/>
             <w:noWrap/>
             <w:vAlign w:val="bottom"/>
             <w:hideMark/>
@@ -3525,7 +3488,6 @@
               <w:bottom w:val="nil"/>
               <w:right w:val="nil"/>
             </w:tcBorders>
-            <w:shd w:val="clear" w:color="auto" w:fill="auto"/>
             <w:noWrap/>
             <w:vAlign w:val="bottom"/>
             <w:hideMark/>
@@ -3551,7 +3513,6 @@
               <w:bottom w:val="nil"/>
               <w:right w:val="nil"/>
             </w:tcBorders>
-            <w:shd w:val="clear" w:color="auto" w:fill="auto"/>
             <w:noWrap/>
             <w:vAlign w:val="bottom"/>
             <w:hideMark/>
@@ -3577,7 +3538,6 @@
               <w:bottom w:val="nil"/>
               <w:right w:val="nil"/>
             </w:tcBorders>
-            <w:shd w:val="clear" w:color="auto" w:fill="auto"/>
             <w:noWrap/>
             <w:vAlign w:val="bottom"/>
             <w:hideMark/>
@@ -3609,7 +3569,6 @@
               <w:bottom w:val="single" w:sz="4" w:space="0" w:color="auto"/>
               <w:right w:val="single" w:sz="4" w:space="0" w:color="auto"/>
             </w:tcBorders>
-            <w:shd w:val="clear" w:color="auto" w:fill="auto"/>
             <w:noWrap/>
             <w:vAlign w:val="center"/>
             <w:hideMark/>
@@ -3645,7 +3604,6 @@
               <w:bottom w:val="single" w:sz="4" w:space="0" w:color="auto"/>
               <w:right w:val="single" w:sz="4" w:space="0" w:color="auto"/>
             </w:tcBorders>
-            <w:shd w:val="clear" w:color="auto" w:fill="auto"/>
             <w:noWrap/>
             <w:vAlign w:val="center"/>
             <w:hideMark/>
@@ -3679,7 +3637,6 @@
               <w:bottom w:val="single" w:sz="4" w:space="0" w:color="auto"/>
               <w:right w:val="single" w:sz="4" w:space="0" w:color="auto"/>
             </w:tcBorders>
-            <w:shd w:val="clear" w:color="auto" w:fill="auto"/>
             <w:noWrap/>
             <w:vAlign w:val="center"/>
             <w:hideMark/>
@@ -3713,7 +3670,6 @@
               <w:bottom w:val="single" w:sz="4" w:space="0" w:color="auto"/>
               <w:right w:val="single" w:sz="4" w:space="0" w:color="auto"/>
             </w:tcBorders>
-            <w:shd w:val="clear" w:color="auto" w:fill="auto"/>
             <w:noWrap/>
             <w:vAlign w:val="center"/>
             <w:hideMark/>
@@ -3747,7 +3703,6 @@
               <w:bottom w:val="single" w:sz="4" w:space="0" w:color="auto"/>
               <w:right w:val="single" w:sz="4" w:space="0" w:color="auto"/>
             </w:tcBorders>
-            <w:shd w:val="clear" w:color="auto" w:fill="auto"/>
             <w:noWrap/>
             <w:vAlign w:val="center"/>
             <w:hideMark/>
@@ -3787,7 +3742,6 @@
               <w:bottom w:val="single" w:sz="4" w:space="0" w:color="auto"/>
               <w:right w:val="single" w:sz="4" w:space="0" w:color="auto"/>
             </w:tcBorders>
-            <w:shd w:val="clear" w:color="auto" w:fill="auto"/>
             <w:noWrap/>
             <w:vAlign w:val="center"/>
             <w:hideMark/>
@@ -3823,7 +3777,6 @@
               <w:bottom w:val="single" w:sz="4" w:space="0" w:color="auto"/>
               <w:right w:val="single" w:sz="4" w:space="0" w:color="auto"/>
             </w:tcBorders>
-            <w:shd w:val="clear" w:color="auto" w:fill="auto"/>
             <w:noWrap/>
             <w:vAlign w:val="center"/>
             <w:hideMark/>
@@ -3857,7 +3810,6 @@
               <w:bottom w:val="single" w:sz="4" w:space="0" w:color="auto"/>
               <w:right w:val="single" w:sz="4" w:space="0" w:color="auto"/>
             </w:tcBorders>
-            <w:shd w:val="clear" w:color="auto" w:fill="auto"/>
             <w:noWrap/>
             <w:vAlign w:val="center"/>
             <w:hideMark/>
@@ -3891,7 +3843,6 @@
               <w:bottom w:val="single" w:sz="4" w:space="0" w:color="auto"/>
               <w:right w:val="single" w:sz="4" w:space="0" w:color="auto"/>
             </w:tcBorders>
-            <w:shd w:val="clear" w:color="auto" w:fill="auto"/>
             <w:noWrap/>
             <w:vAlign w:val="center"/>
             <w:hideMark/>
@@ -3925,7 +3876,6 @@
               <w:bottom w:val="single" w:sz="4" w:space="0" w:color="auto"/>
               <w:right w:val="single" w:sz="4" w:space="0" w:color="auto"/>
             </w:tcBorders>
-            <w:shd w:val="clear" w:color="auto" w:fill="auto"/>
             <w:noWrap/>
             <w:vAlign w:val="center"/>
             <w:hideMark/>
@@ -3965,7 +3915,6 @@
               <w:bottom w:val="single" w:sz="4" w:space="0" w:color="auto"/>
               <w:right w:val="single" w:sz="4" w:space="0" w:color="auto"/>
             </w:tcBorders>
-            <w:shd w:val="clear" w:color="auto" w:fill="auto"/>
             <w:noWrap/>
             <w:vAlign w:val="center"/>
             <w:hideMark/>
@@ -4001,7 +3950,6 @@
               <w:bottom w:val="single" w:sz="4" w:space="0" w:color="auto"/>
               <w:right w:val="single" w:sz="4" w:space="0" w:color="auto"/>
             </w:tcBorders>
-            <w:shd w:val="clear" w:color="auto" w:fill="auto"/>
             <w:noWrap/>
             <w:vAlign w:val="center"/>
             <w:hideMark/>
@@ -4035,7 +3983,6 @@
               <w:bottom w:val="single" w:sz="4" w:space="0" w:color="auto"/>
               <w:right w:val="single" w:sz="4" w:space="0" w:color="auto"/>
             </w:tcBorders>
-            <w:shd w:val="clear" w:color="auto" w:fill="auto"/>
             <w:noWrap/>
             <w:vAlign w:val="center"/>
             <w:hideMark/>
@@ -4069,7 +4016,6 @@
               <w:bottom w:val="single" w:sz="4" w:space="0" w:color="auto"/>
               <w:right w:val="single" w:sz="4" w:space="0" w:color="auto"/>
             </w:tcBorders>
-            <w:shd w:val="clear" w:color="auto" w:fill="auto"/>
             <w:noWrap/>
             <w:vAlign w:val="center"/>
             <w:hideMark/>
@@ -4103,7 +4049,6 @@
               <w:bottom w:val="single" w:sz="4" w:space="0" w:color="auto"/>
               <w:right w:val="single" w:sz="4" w:space="0" w:color="auto"/>
             </w:tcBorders>
-            <w:shd w:val="clear" w:color="auto" w:fill="auto"/>
             <w:noWrap/>
             <w:vAlign w:val="center"/>
             <w:hideMark/>
@@ -4156,14 +4101,14 @@
             <wp:docPr id="7" name="Graphique 7">
               <a:extLst xmlns:a="http://schemas.openxmlformats.org/drawingml/2006/main">
                 <a:ext uri="{FF2B5EF4-FFF2-40B4-BE49-F238E27FC236}">
-                  <a16:creationId xmlns:a16="http://schemas.microsoft.com/office/drawing/2014/main" xmlns:w16se="http://schemas.microsoft.com/office/word/2015/wordml/symex" xmlns:w16cid="http://schemas.microsoft.com/office/word/2016/wordml/cid" xmlns:w15="http://schemas.microsoft.com/office/word/2012/wordml" xmlns:w="http://schemas.openxmlformats.org/wordprocessingml/2006/main" xmlns:w10="urn:schemas-microsoft-com:office:word" xmlns:v="urn:schemas-microsoft-com:vml" xmlns:o="urn:schemas-microsoft-com:office:office" xmlns:am3d="http://schemas.microsoft.com/office/drawing/2017/model3d" xmlns:aink="http://schemas.microsoft.com/office/drawing/2016/ink" xmlns:cx8="http://schemas.microsoft.com/office/drawing/2016/5/14/chartex" xmlns:cx7="http://schemas.microsoft.com/office/drawing/2016/5/13/chartex" xmlns:cx6="http://schemas.microsoft.com/office/drawing/2016/5/12/chartex" xmlns:cx5="http://schemas.microsoft.com/office/drawing/2016/5/11/chartex" xmlns:cx4="http://schemas.microsoft.com/office/drawing/2016/5/10/chartex" xmlns:cx3="http://schemas.microsoft.com/office/drawing/2016/5/9/chartex" xmlns:cx2="http://schemas.microsoft.com/office/drawing/2015/10/21/chartex" xmlns:cx1="http://schemas.microsoft.com/office/drawing/2015/9/8/chartex" xmlns:cx="http://schemas.microsoft.com/office/drawing/2014/chartex" xmlns="" id="{9522B5DD-5195-47ED-9EBA-9A18A252797C}"/>
+                  <a16:creationId xmlns:a16="http://schemas.microsoft.com/office/drawing/2014/main" id="{9522B5DD-5195-47ED-9EBA-9A18A252797C}"/>
                 </a:ext>
               </a:extLst>
             </wp:docPr>
             <wp:cNvGraphicFramePr/>
             <a:graphic xmlns:a="http://schemas.openxmlformats.org/drawingml/2006/main">
               <a:graphicData uri="http://schemas.openxmlformats.org/drawingml/2006/chart">
-                <c:chart xmlns:c="http://schemas.openxmlformats.org/drawingml/2006/chart" xmlns:r="http://schemas.openxmlformats.org/officeDocument/2006/relationships" r:id="rId8"/>
+                <c:chart xmlns:c="http://schemas.openxmlformats.org/drawingml/2006/chart" xmlns:r="http://schemas.openxmlformats.org/officeDocument/2006/relationships" r:id="rId7"/>
               </a:graphicData>
             </a:graphic>
           </wp:inline>
@@ -4181,20 +4126,21 @@
             <wp:docPr id="20" name="Graphique 20">
               <a:extLst xmlns:a="http://schemas.openxmlformats.org/drawingml/2006/main">
                 <a:ext uri="{FF2B5EF4-FFF2-40B4-BE49-F238E27FC236}">
-                  <a16:creationId xmlns:a16="http://schemas.microsoft.com/office/drawing/2014/main" xmlns:w16se="http://schemas.microsoft.com/office/word/2015/wordml/symex" xmlns:w16cid="http://schemas.microsoft.com/office/word/2016/wordml/cid" xmlns:w15="http://schemas.microsoft.com/office/word/2012/wordml" xmlns:w="http://schemas.openxmlformats.org/wordprocessingml/2006/main" xmlns:w10="urn:schemas-microsoft-com:office:word" xmlns:v="urn:schemas-microsoft-com:vml" xmlns:o="urn:schemas-microsoft-com:office:office" xmlns:am3d="http://schemas.microsoft.com/office/drawing/2017/model3d" xmlns:aink="http://schemas.microsoft.com/office/drawing/2016/ink" xmlns:cx8="http://schemas.microsoft.com/office/drawing/2016/5/14/chartex" xmlns:cx7="http://schemas.microsoft.com/office/drawing/2016/5/13/chartex" xmlns:cx6="http://schemas.microsoft.com/office/drawing/2016/5/12/chartex" xmlns:cx5="http://schemas.microsoft.com/office/drawing/2016/5/11/chartex" xmlns:cx4="http://schemas.microsoft.com/office/drawing/2016/5/10/chartex" xmlns:cx3="http://schemas.microsoft.com/office/drawing/2016/5/9/chartex" xmlns:cx2="http://schemas.microsoft.com/office/drawing/2015/10/21/chartex" xmlns:cx1="http://schemas.microsoft.com/office/drawing/2015/9/8/chartex" xmlns:cx="http://schemas.microsoft.com/office/drawing/2014/chartex" xmlns="" id="{1EDA0580-558B-4125-A5EC-4F14964F4F8D}"/>
+                  <a16:creationId xmlns:a16="http://schemas.microsoft.com/office/drawing/2014/main" id="{1EDA0580-558B-4125-A5EC-4F14964F4F8D}"/>
                 </a:ext>
               </a:extLst>
             </wp:docPr>
             <wp:cNvGraphicFramePr/>
             <a:graphic xmlns:a="http://schemas.openxmlformats.org/drawingml/2006/main">
               <a:graphicData uri="http://schemas.openxmlformats.org/drawingml/2006/chart">
-                <c:chart xmlns:c="http://schemas.openxmlformats.org/drawingml/2006/chart" xmlns:r="http://schemas.openxmlformats.org/officeDocument/2006/relationships" r:id="rId9"/>
+                <c:chart xmlns:c="http://schemas.openxmlformats.org/drawingml/2006/chart" xmlns:r="http://schemas.openxmlformats.org/officeDocument/2006/relationships" r:id="rId8"/>
               </a:graphicData>
             </a:graphic>
           </wp:inline>
         </w:drawing>
       </w:r>
     </w:p>
+    <w:bookmarkEnd w:id="1"/>
     <w:p/>
     <w:sectPr>
       <w:pgSz w:w="11906" w:h="16838"/>
@@ -4207,8 +4153,8 @@
 </file>
 
 <file path=word/numbering.xml><?xml version="1.0" encoding="utf-8"?>
-<w:numbering xmlns:wpc="http://schemas.microsoft.com/office/word/2010/wordprocessingCanvas" xmlns:mc="http://schemas.openxmlformats.org/markup-compatibility/2006" xmlns:o="urn:schemas-microsoft-com:office:office" xmlns:r="http://schemas.openxmlformats.org/officeDocument/2006/relationships" xmlns:m="http://schemas.openxmlformats.org/officeDocument/2006/math" xmlns:v="urn:schemas-microsoft-com:vml" xmlns:wp14="http://schemas.microsoft.com/office/word/2010/wordprocessingDrawing" xmlns:wp="http://schemas.openxmlformats.org/drawingml/2006/wordprocessingDrawing" xmlns:w10="urn:schemas-microsoft-com:office:word" xmlns:w="http://schemas.openxmlformats.org/wordprocessingml/2006/main" xmlns:w14="http://schemas.microsoft.com/office/word/2010/wordml" xmlns:wpg="http://schemas.microsoft.com/office/word/2010/wordprocessingGroup" xmlns:wpi="http://schemas.microsoft.com/office/word/2010/wordprocessingInk" xmlns:wne="http://schemas.microsoft.com/office/word/2006/wordml" xmlns:wps="http://schemas.microsoft.com/office/word/2010/wordprocessingShape" mc:Ignorable="w14 wp14">
-  <w:abstractNum w:abstractNumId="0">
+<w:numbering xmlns:wpc="http://schemas.microsoft.com/office/word/2010/wordprocessingCanvas" xmlns:cx="http://schemas.microsoft.com/office/drawing/2014/chartex" xmlns:cx1="http://schemas.microsoft.com/office/drawing/2015/9/8/chartex" xmlns:cx2="http://schemas.microsoft.com/office/drawing/2015/10/21/chartex" xmlns:cx3="http://schemas.microsoft.com/office/drawing/2016/5/9/chartex" xmlns:cx4="http://schemas.microsoft.com/office/drawing/2016/5/10/chartex" xmlns:cx5="http://schemas.microsoft.com/office/drawing/2016/5/11/chartex" xmlns:cx6="http://schemas.microsoft.com/office/drawing/2016/5/12/chartex" xmlns:cx7="http://schemas.microsoft.com/office/drawing/2016/5/13/chartex" xmlns:cx8="http://schemas.microsoft.com/office/drawing/2016/5/14/chartex" xmlns:mc="http://schemas.openxmlformats.org/markup-compatibility/2006" xmlns:aink="http://schemas.microsoft.com/office/drawing/2016/ink" xmlns:am3d="http://schemas.microsoft.com/office/drawing/2017/model3d" xmlns:o="urn:schemas-microsoft-com:office:office" xmlns:oel="http://schemas.microsoft.com/office/2019/extlst" xmlns:r="http://schemas.openxmlformats.org/officeDocument/2006/relationships" xmlns:m="http://schemas.openxmlformats.org/officeDocument/2006/math" xmlns:v="urn:schemas-microsoft-com:vml" xmlns:wp14="http://schemas.microsoft.com/office/word/2010/wordprocessingDrawing" xmlns:wp="http://schemas.openxmlformats.org/drawingml/2006/wordprocessingDrawing" xmlns:w10="urn:schemas-microsoft-com:office:word" xmlns:w="http://schemas.openxmlformats.org/wordprocessingml/2006/main" xmlns:w14="http://schemas.microsoft.com/office/word/2010/wordml" xmlns:w15="http://schemas.microsoft.com/office/word/2012/wordml" xmlns:w16cex="http://schemas.microsoft.com/office/word/2018/wordml/cex" xmlns:w16cid="http://schemas.microsoft.com/office/word/2016/wordml/cid" xmlns:w16="http://schemas.microsoft.com/office/word/2018/wordml" xmlns:w16du="http://schemas.microsoft.com/office/word/2023/wordml/word16du" xmlns:w16sdtdh="http://schemas.microsoft.com/office/word/2020/wordml/sdtdatahash" xmlns:w16sdtfl="http://schemas.microsoft.com/office/word/2024/wordml/sdtformatlock" xmlns:w16se="http://schemas.microsoft.com/office/word/2015/wordml/symex" xmlns:wpg="http://schemas.microsoft.com/office/word/2010/wordprocessingGroup" xmlns:wpi="http://schemas.microsoft.com/office/word/2010/wordprocessingInk" xmlns:wne="http://schemas.microsoft.com/office/word/2006/wordml" xmlns:wps="http://schemas.microsoft.com/office/word/2010/wordprocessingShape" mc:Ignorable="w14 w15 w16se w16cid w16 w16cex w16sdtdh w16sdtfl w16du wp14">
+  <w:abstractNum w:abstractNumId="0" w15:restartNumberingAfterBreak="0">
     <w:nsid w:val="04D20D7F"/>
     <w:multiLevelType w:val="hybridMultilevel"/>
     <w:tmpl w:val="4D7E2EF8"/>
@@ -4321,7 +4267,7 @@
       </w:rPr>
     </w:lvl>
   </w:abstractNum>
-  <w:abstractNum w:abstractNumId="1">
+  <w:abstractNum w:abstractNumId="1" w15:restartNumberingAfterBreak="0">
     <w:nsid w:val="0FF320F6"/>
     <w:multiLevelType w:val="hybridMultilevel"/>
     <w:tmpl w:val="754A3914"/>
@@ -4434,7 +4380,7 @@
       </w:rPr>
     </w:lvl>
   </w:abstractNum>
-  <w:abstractNum w:abstractNumId="2">
+  <w:abstractNum w:abstractNumId="2" w15:restartNumberingAfterBreak="0">
     <w:nsid w:val="253634B4"/>
     <w:multiLevelType w:val="hybridMultilevel"/>
     <w:tmpl w:val="509A8B72"/>
@@ -4547,7 +4493,7 @@
       </w:rPr>
     </w:lvl>
   </w:abstractNum>
-  <w:abstractNum w:abstractNumId="3">
+  <w:abstractNum w:abstractNumId="3" w15:restartNumberingAfterBreak="0">
     <w:nsid w:val="2820161A"/>
     <w:multiLevelType w:val="hybridMultilevel"/>
     <w:tmpl w:val="257C81F0"/>
@@ -4660,7 +4606,7 @@
       </w:rPr>
     </w:lvl>
   </w:abstractNum>
-  <w:abstractNum w:abstractNumId="4">
+  <w:abstractNum w:abstractNumId="4" w15:restartNumberingAfterBreak="0">
     <w:nsid w:val="3F1E101B"/>
     <w:multiLevelType w:val="hybridMultilevel"/>
     <w:tmpl w:val="15801D88"/>
@@ -4773,7 +4719,7 @@
       </w:rPr>
     </w:lvl>
   </w:abstractNum>
-  <w:abstractNum w:abstractNumId="5">
+  <w:abstractNum w:abstractNumId="5" w15:restartNumberingAfterBreak="0">
     <w:nsid w:val="42255087"/>
     <w:multiLevelType w:val="hybridMultilevel"/>
     <w:tmpl w:val="1A5CAB6C"/>
@@ -4886,29 +4832,29 @@
       </w:rPr>
     </w:lvl>
   </w:abstractNum>
-  <w:num w:numId="1">
+  <w:num w:numId="1" w16cid:durableId="374694939">
     <w:abstractNumId w:val="3"/>
   </w:num>
-  <w:num w:numId="2">
+  <w:num w:numId="2" w16cid:durableId="2030251083">
     <w:abstractNumId w:val="4"/>
   </w:num>
-  <w:num w:numId="3">
+  <w:num w:numId="3" w16cid:durableId="1715616749">
     <w:abstractNumId w:val="0"/>
   </w:num>
-  <w:num w:numId="4">
+  <w:num w:numId="4" w16cid:durableId="2036885968">
     <w:abstractNumId w:val="5"/>
   </w:num>
-  <w:num w:numId="5">
+  <w:num w:numId="5" w16cid:durableId="1470442284">
     <w:abstractNumId w:val="1"/>
   </w:num>
-  <w:num w:numId="6">
+  <w:num w:numId="6" w16cid:durableId="1709144367">
     <w:abstractNumId w:val="2"/>
   </w:num>
 </w:numbering>
 </file>
 
 <file path=word/styles.xml><?xml version="1.0" encoding="utf-8"?>
-<w:styles xmlns:mc="http://schemas.openxmlformats.org/markup-compatibility/2006" xmlns:r="http://schemas.openxmlformats.org/officeDocument/2006/relationships" xmlns:w="http://schemas.openxmlformats.org/wordprocessingml/2006/main" xmlns:w14="http://schemas.microsoft.com/office/word/2010/wordml" mc:Ignorable="w14">
+<w:styles xmlns:mc="http://schemas.openxmlformats.org/markup-compatibility/2006" xmlns:r="http://schemas.openxmlformats.org/officeDocument/2006/relationships" xmlns:w="http://schemas.openxmlformats.org/wordprocessingml/2006/main" xmlns:w14="http://schemas.microsoft.com/office/word/2010/wordml" xmlns:w15="http://schemas.microsoft.com/office/word/2012/wordml" xmlns:w16cex="http://schemas.microsoft.com/office/word/2018/wordml/cex" xmlns:w16cid="http://schemas.microsoft.com/office/word/2016/wordml/cid" xmlns:w16="http://schemas.microsoft.com/office/word/2018/wordml" xmlns:w16du="http://schemas.microsoft.com/office/word/2023/wordml/word16du" xmlns:w16sdtdh="http://schemas.microsoft.com/office/word/2020/wordml/sdtdatahash" xmlns:w16sdtfl="http://schemas.microsoft.com/office/word/2024/wordml/sdtformatlock" xmlns:w16se="http://schemas.microsoft.com/office/word/2015/wordml/symex" mc:Ignorable="w14 w15 w16se w16cid w16 w16cex w16sdtdh w16sdtfl w16du">
   <w:docDefaults>
     <w:rPrDefault>
       <w:rPr>
@@ -4924,144 +4870,383 @@
       </w:pPr>
     </w:pPrDefault>
   </w:docDefaults>
-  <w:latentStyles w:defLockedState="0" w:defUIPriority="99" w:defSemiHidden="1" w:defUnhideWhenUsed="1" w:defQFormat="0" w:count="267">
-    <w:lsdException w:name="Normal" w:semiHidden="0" w:uiPriority="0" w:unhideWhenUsed="0" w:qFormat="1"/>
-    <w:lsdException w:name="heading 1" w:semiHidden="0" w:uiPriority="9" w:unhideWhenUsed="0" w:qFormat="1"/>
-    <w:lsdException w:name="heading 2" w:uiPriority="9" w:qFormat="1"/>
-    <w:lsdException w:name="heading 3" w:uiPriority="9" w:qFormat="1"/>
-    <w:lsdException w:name="heading 4" w:uiPriority="9" w:qFormat="1"/>
-    <w:lsdException w:name="heading 5" w:uiPriority="9" w:qFormat="1"/>
-    <w:lsdException w:name="heading 6" w:uiPriority="9" w:qFormat="1"/>
-    <w:lsdException w:name="heading 7" w:uiPriority="9" w:qFormat="1"/>
-    <w:lsdException w:name="heading 8" w:uiPriority="9" w:qFormat="1"/>
-    <w:lsdException w:name="heading 9" w:uiPriority="9" w:qFormat="1"/>
-    <w:lsdException w:name="toc 1" w:uiPriority="39"/>
-    <w:lsdException w:name="toc 2" w:uiPriority="39"/>
-    <w:lsdException w:name="toc 3" w:uiPriority="39"/>
-    <w:lsdException w:name="toc 4" w:uiPriority="39"/>
-    <w:lsdException w:name="toc 5" w:uiPriority="39"/>
-    <w:lsdException w:name="toc 6" w:uiPriority="39"/>
-    <w:lsdException w:name="toc 7" w:uiPriority="39"/>
-    <w:lsdException w:name="toc 8" w:uiPriority="39"/>
-    <w:lsdException w:name="toc 9" w:uiPriority="39"/>
-    <w:lsdException w:name="caption" w:uiPriority="35" w:qFormat="1"/>
-    <w:lsdException w:name="Title" w:semiHidden="0" w:uiPriority="10" w:unhideWhenUsed="0" w:qFormat="1"/>
-    <w:lsdException w:name="Default Paragraph Font" w:uiPriority="1"/>
-    <w:lsdException w:name="Subtitle" w:semiHidden="0" w:uiPriority="11" w:unhideWhenUsed="0" w:qFormat="1"/>
-    <w:lsdException w:name="Strong" w:semiHidden="0" w:uiPriority="22" w:unhideWhenUsed="0" w:qFormat="1"/>
-    <w:lsdException w:name="Emphasis" w:semiHidden="0" w:uiPriority="20" w:unhideWhenUsed="0" w:qFormat="1"/>
+  <w:latentStyles w:defLockedState="0" w:defUIPriority="99" w:defSemiHidden="0" w:defUnhideWhenUsed="0" w:defQFormat="0" w:count="376">
+    <w:lsdException w:name="Normal" w:uiPriority="0" w:qFormat="1"/>
+    <w:lsdException w:name="heading 1" w:uiPriority="9" w:qFormat="1"/>
+    <w:lsdException w:name="heading 2" w:semiHidden="1" w:uiPriority="9" w:unhideWhenUsed="1" w:qFormat="1"/>
+    <w:lsdException w:name="heading 3" w:semiHidden="1" w:uiPriority="9" w:unhideWhenUsed="1" w:qFormat="1"/>
+    <w:lsdException w:name="heading 4" w:semiHidden="1" w:uiPriority="9" w:unhideWhenUsed="1" w:qFormat="1"/>
+    <w:lsdException w:name="heading 5" w:semiHidden="1" w:uiPriority="9" w:unhideWhenUsed="1" w:qFormat="1"/>
+    <w:lsdException w:name="heading 6" w:semiHidden="1" w:uiPriority="9" w:unhideWhenUsed="1" w:qFormat="1"/>
+    <w:lsdException w:name="heading 7" w:semiHidden="1" w:uiPriority="9" w:unhideWhenUsed="1" w:qFormat="1"/>
+    <w:lsdException w:name="heading 8" w:semiHidden="1" w:uiPriority="9" w:unhideWhenUsed="1" w:qFormat="1"/>
+    <w:lsdException w:name="heading 9" w:semiHidden="1" w:uiPriority="9" w:unhideWhenUsed="1" w:qFormat="1"/>
+    <w:lsdException w:name="index 1" w:semiHidden="1" w:unhideWhenUsed="1"/>
+    <w:lsdException w:name="index 2" w:semiHidden="1" w:unhideWhenUsed="1"/>
+    <w:lsdException w:name="index 3" w:semiHidden="1" w:unhideWhenUsed="1"/>
+    <w:lsdException w:name="index 4" w:semiHidden="1" w:unhideWhenUsed="1"/>
+    <w:lsdException w:name="index 5" w:semiHidden="1" w:unhideWhenUsed="1"/>
+    <w:lsdException w:name="index 6" w:semiHidden="1" w:unhideWhenUsed="1"/>
+    <w:lsdException w:name="index 7" w:semiHidden="1" w:unhideWhenUsed="1"/>
+    <w:lsdException w:name="index 8" w:semiHidden="1" w:unhideWhenUsed="1"/>
+    <w:lsdException w:name="index 9" w:semiHidden="1" w:unhideWhenUsed="1"/>
+    <w:lsdException w:name="toc 1" w:semiHidden="1" w:uiPriority="39" w:unhideWhenUsed="1"/>
+    <w:lsdException w:name="toc 2" w:semiHidden="1" w:uiPriority="39" w:unhideWhenUsed="1"/>
+    <w:lsdException w:name="toc 3" w:semiHidden="1" w:uiPriority="39" w:unhideWhenUsed="1"/>
+    <w:lsdException w:name="toc 4" w:semiHidden="1" w:uiPriority="39" w:unhideWhenUsed="1"/>
+    <w:lsdException w:name="toc 5" w:semiHidden="1" w:uiPriority="39" w:unhideWhenUsed="1"/>
+    <w:lsdException w:name="toc 6" w:semiHidden="1" w:uiPriority="39" w:unhideWhenUsed="1"/>
+    <w:lsdException w:name="toc 7" w:semiHidden="1" w:uiPriority="39" w:unhideWhenUsed="1"/>
+    <w:lsdException w:name="toc 8" w:semiHidden="1" w:uiPriority="39" w:unhideWhenUsed="1"/>
+    <w:lsdException w:name="toc 9" w:semiHidden="1" w:uiPriority="39" w:unhideWhenUsed="1"/>
+    <w:lsdException w:name="Normal Indent" w:semiHidden="1" w:unhideWhenUsed="1"/>
+    <w:lsdException w:name="footnote text" w:semiHidden="1" w:unhideWhenUsed="1"/>
+    <w:lsdException w:name="annotation text" w:semiHidden="1" w:unhideWhenUsed="1"/>
+    <w:lsdException w:name="header" w:semiHidden="1" w:unhideWhenUsed="1"/>
+    <w:lsdException w:name="footer" w:semiHidden="1" w:unhideWhenUsed="1"/>
+    <w:lsdException w:name="index heading" w:semiHidden="1" w:unhideWhenUsed="1"/>
+    <w:lsdException w:name="caption" w:semiHidden="1" w:uiPriority="35" w:unhideWhenUsed="1" w:qFormat="1"/>
+    <w:lsdException w:name="table of figures" w:semiHidden="1" w:unhideWhenUsed="1"/>
+    <w:lsdException w:name="envelope address" w:semiHidden="1" w:unhideWhenUsed="1"/>
+    <w:lsdException w:name="envelope return" w:semiHidden="1" w:unhideWhenUsed="1"/>
+    <w:lsdException w:name="footnote reference" w:semiHidden="1" w:unhideWhenUsed="1"/>
+    <w:lsdException w:name="annotation reference" w:semiHidden="1" w:unhideWhenUsed="1"/>
+    <w:lsdException w:name="line number" w:semiHidden="1" w:unhideWhenUsed="1"/>
+    <w:lsdException w:name="page number" w:semiHidden="1" w:unhideWhenUsed="1"/>
+    <w:lsdException w:name="endnote reference" w:semiHidden="1" w:unhideWhenUsed="1"/>
+    <w:lsdException w:name="endnote text" w:semiHidden="1" w:unhideWhenUsed="1"/>
+    <w:lsdException w:name="table of authorities" w:semiHidden="1" w:unhideWhenUsed="1"/>
+    <w:lsdException w:name="macro" w:semiHidden="1" w:unhideWhenUsed="1"/>
+    <w:lsdException w:name="toa heading" w:semiHidden="1" w:unhideWhenUsed="1"/>
+    <w:lsdException w:name="List" w:semiHidden="1" w:unhideWhenUsed="1"/>
+    <w:lsdException w:name="List Bullet" w:semiHidden="1" w:unhideWhenUsed="1"/>
+    <w:lsdException w:name="List Number" w:semiHidden="1" w:unhideWhenUsed="1"/>
+    <w:lsdException w:name="List 2" w:semiHidden="1" w:unhideWhenUsed="1"/>
+    <w:lsdException w:name="List 3" w:semiHidden="1" w:unhideWhenUsed="1"/>
+    <w:lsdException w:name="List 4" w:semiHidden="1" w:unhideWhenUsed="1"/>
+    <w:lsdException w:name="List 5" w:semiHidden="1" w:unhideWhenUsed="1"/>
+    <w:lsdException w:name="List Bullet 2" w:semiHidden="1" w:unhideWhenUsed="1"/>
+    <w:lsdException w:name="List Bullet 3" w:semiHidden="1" w:unhideWhenUsed="1"/>
+    <w:lsdException w:name="List Bullet 4" w:semiHidden="1" w:unhideWhenUsed="1"/>
+    <w:lsdException w:name="List Bullet 5" w:semiHidden="1" w:unhideWhenUsed="1"/>
+    <w:lsdException w:name="List Number 2" w:semiHidden="1" w:unhideWhenUsed="1"/>
+    <w:lsdException w:name="List Number 3" w:semiHidden="1" w:unhideWhenUsed="1"/>
+    <w:lsdException w:name="List Number 4" w:semiHidden="1" w:unhideWhenUsed="1"/>
+    <w:lsdException w:name="List Number 5" w:semiHidden="1" w:unhideWhenUsed="1"/>
+    <w:lsdException w:name="Title" w:uiPriority="10" w:qFormat="1"/>
+    <w:lsdException w:name="Closing" w:semiHidden="1" w:unhideWhenUsed="1"/>
+    <w:lsdException w:name="Signature" w:semiHidden="1" w:unhideWhenUsed="1"/>
+    <w:lsdException w:name="Default Paragraph Font" w:semiHidden="1" w:uiPriority="1" w:unhideWhenUsed="1"/>
+    <w:lsdException w:name="Body Text" w:semiHidden="1" w:unhideWhenUsed="1"/>
+    <w:lsdException w:name="Body Text Indent" w:semiHidden="1" w:unhideWhenUsed="1"/>
+    <w:lsdException w:name="List Continue" w:semiHidden="1" w:unhideWhenUsed="1"/>
+    <w:lsdException w:name="List Continue 2" w:semiHidden="1" w:unhideWhenUsed="1"/>
+    <w:lsdException w:name="List Continue 3" w:semiHidden="1" w:unhideWhenUsed="1"/>
+    <w:lsdException w:name="List Continue 4" w:semiHidden="1" w:unhideWhenUsed="1"/>
+    <w:lsdException w:name="List Continue 5" w:semiHidden="1" w:unhideWhenUsed="1"/>
+    <w:lsdException w:name="Message Header" w:semiHidden="1" w:unhideWhenUsed="1"/>
+    <w:lsdException w:name="Subtitle" w:uiPriority="11" w:qFormat="1"/>
+    <w:lsdException w:name="Salutation" w:semiHidden="1" w:unhideWhenUsed="1"/>
+    <w:lsdException w:name="Date" w:semiHidden="1" w:unhideWhenUsed="1"/>
+    <w:lsdException w:name="Body Text First Indent" w:semiHidden="1" w:unhideWhenUsed="1"/>
+    <w:lsdException w:name="Body Text First Indent 2" w:semiHidden="1" w:unhideWhenUsed="1"/>
+    <w:lsdException w:name="Note Heading" w:semiHidden="1" w:unhideWhenUsed="1"/>
+    <w:lsdException w:name="Body Text 2" w:semiHidden="1" w:unhideWhenUsed="1"/>
+    <w:lsdException w:name="Body Text 3" w:semiHidden="1" w:unhideWhenUsed="1"/>
+    <w:lsdException w:name="Body Text Indent 2" w:semiHidden="1" w:unhideWhenUsed="1"/>
+    <w:lsdException w:name="Body Text Indent 3" w:semiHidden="1" w:unhideWhenUsed="1"/>
+    <w:lsdException w:name="Block Text" w:semiHidden="1" w:unhideWhenUsed="1"/>
+    <w:lsdException w:name="Hyperlink" w:semiHidden="1" w:unhideWhenUsed="1"/>
+    <w:lsdException w:name="FollowedHyperlink" w:semiHidden="1" w:unhideWhenUsed="1"/>
+    <w:lsdException w:name="Strong" w:uiPriority="22" w:qFormat="1"/>
+    <w:lsdException w:name="Emphasis" w:uiPriority="20" w:qFormat="1"/>
+    <w:lsdException w:name="Document Map" w:semiHidden="1" w:unhideWhenUsed="1"/>
+    <w:lsdException w:name="Plain Text" w:semiHidden="1" w:unhideWhenUsed="1"/>
+    <w:lsdException w:name="E-mail Signature" w:semiHidden="1" w:unhideWhenUsed="1"/>
+    <w:lsdException w:name="HTML Top of Form" w:semiHidden="1" w:unhideWhenUsed="1"/>
+    <w:lsdException w:name="HTML Bottom of Form" w:semiHidden="1" w:unhideWhenUsed="1"/>
+    <w:lsdException w:name="Normal (Web)" w:semiHidden="1" w:unhideWhenUsed="1"/>
+    <w:lsdException w:name="HTML Acronym" w:semiHidden="1" w:unhideWhenUsed="1"/>
+    <w:lsdException w:name="HTML Address" w:semiHidden="1" w:unhideWhenUsed="1"/>
+    <w:lsdException w:name="HTML Cite" w:semiHidden="1" w:unhideWhenUsed="1"/>
+    <w:lsdException w:name="HTML Code" w:semiHidden="1" w:unhideWhenUsed="1"/>
+    <w:lsdException w:name="HTML Definition" w:semiHidden="1" w:unhideWhenUsed="1"/>
+    <w:lsdException w:name="HTML Keyboard" w:semiHidden="1" w:unhideWhenUsed="1"/>
+    <w:lsdException w:name="HTML Preformatted" w:semiHidden="1" w:unhideWhenUsed="1"/>
+    <w:lsdException w:name="HTML Sample" w:semiHidden="1" w:unhideWhenUsed="1"/>
+    <w:lsdException w:name="HTML Typewriter" w:semiHidden="1" w:unhideWhenUsed="1"/>
+    <w:lsdException w:name="HTML Variable" w:semiHidden="1" w:unhideWhenUsed="1"/>
+    <w:lsdException w:name="Normal Table" w:semiHidden="1" w:unhideWhenUsed="1"/>
+    <w:lsdException w:name="annotation subject" w:semiHidden="1" w:unhideWhenUsed="1"/>
+    <w:lsdException w:name="No List" w:semiHidden="1" w:unhideWhenUsed="1"/>
+    <w:lsdException w:name="Outline List 1" w:semiHidden="1" w:unhideWhenUsed="1"/>
+    <w:lsdException w:name="Outline List 2" w:semiHidden="1" w:unhideWhenUsed="1"/>
+    <w:lsdException w:name="Outline List 3" w:semiHidden="1" w:unhideWhenUsed="1"/>
+    <w:lsdException w:name="Table Simple 1" w:semiHidden="1" w:unhideWhenUsed="1"/>
+    <w:lsdException w:name="Table Simple 2" w:semiHidden="1" w:unhideWhenUsed="1"/>
+    <w:lsdException w:name="Table Simple 3" w:semiHidden="1" w:unhideWhenUsed="1"/>
+    <w:lsdException w:name="Table Classic 1" w:semiHidden="1" w:unhideWhenUsed="1"/>
+    <w:lsdException w:name="Table Classic 2" w:semiHidden="1" w:unhideWhenUsed="1"/>
+    <w:lsdException w:name="Table Classic 3" w:semiHidden="1" w:unhideWhenUsed="1"/>
+    <w:lsdException w:name="Table Classic 4" w:semiHidden="1" w:unhideWhenUsed="1"/>
+    <w:lsdException w:name="Table Colorful 1" w:semiHidden="1" w:unhideWhenUsed="1"/>
+    <w:lsdException w:name="Table Colorful 2" w:semiHidden="1" w:unhideWhenUsed="1"/>
+    <w:lsdException w:name="Table Colorful 3" w:semiHidden="1" w:unhideWhenUsed="1"/>
+    <w:lsdException w:name="Table Columns 1" w:semiHidden="1" w:unhideWhenUsed="1"/>
+    <w:lsdException w:name="Table Columns 2" w:semiHidden="1" w:unhideWhenUsed="1"/>
+    <w:lsdException w:name="Table Columns 3" w:semiHidden="1" w:unhideWhenUsed="1"/>
+    <w:lsdException w:name="Table Columns 4" w:semiHidden="1" w:unhideWhenUsed="1"/>
+    <w:lsdException w:name="Table Columns 5" w:semiHidden="1" w:unhideWhenUsed="1"/>
+    <w:lsdException w:name="Table Grid 1" w:semiHidden="1" w:unhideWhenUsed="1"/>
+    <w:lsdException w:name="Table Grid 2" w:semiHidden="1" w:unhideWhenUsed="1"/>
+    <w:lsdException w:name="Table Grid 3" w:semiHidden="1" w:unhideWhenUsed="1"/>
+    <w:lsdException w:name="Table Grid 4" w:semiHidden="1" w:unhideWhenUsed="1"/>
+    <w:lsdException w:name="Table Grid 5" w:semiHidden="1" w:unhideWhenUsed="1"/>
+    <w:lsdException w:name="Table Grid 6" w:semiHidden="1" w:unhideWhenUsed="1"/>
+    <w:lsdException w:name="Table Grid 7" w:semiHidden="1" w:unhideWhenUsed="1"/>
+    <w:lsdException w:name="Table Grid 8" w:semiHidden="1" w:unhideWhenUsed="1"/>
+    <w:lsdException w:name="Table List 1" w:semiHidden="1" w:unhideWhenUsed="1"/>
+    <w:lsdException w:name="Table List 2" w:semiHidden="1" w:unhideWhenUsed="1"/>
+    <w:lsdException w:name="Table List 3" w:semiHidden="1" w:unhideWhenUsed="1"/>
+    <w:lsdException w:name="Table List 4" w:semiHidden="1" w:unhideWhenUsed="1"/>
+    <w:lsdException w:name="Table List 5" w:semiHidden="1" w:unhideWhenUsed="1"/>
+    <w:lsdException w:name="Table List 6" w:semiHidden="1" w:unhideWhenUsed="1"/>
+    <w:lsdException w:name="Table List 7" w:semiHidden="1" w:unhideWhenUsed="1"/>
+    <w:lsdException w:name="Table List 8" w:semiHidden="1" w:unhideWhenUsed="1"/>
+    <w:lsdException w:name="Table 3D effects 1" w:semiHidden="1" w:unhideWhenUsed="1"/>
+    <w:lsdException w:name="Table 3D effects 2" w:semiHidden="1" w:unhideWhenUsed="1"/>
+    <w:lsdException w:name="Table 3D effects 3" w:semiHidden="1" w:unhideWhenUsed="1"/>
+    <w:lsdException w:name="Table Contemporary" w:semiHidden="1" w:unhideWhenUsed="1"/>
+    <w:lsdException w:name="Table Elegant" w:semiHidden="1" w:unhideWhenUsed="1"/>
+    <w:lsdException w:name="Table Professional" w:semiHidden="1" w:unhideWhenUsed="1"/>
+    <w:lsdException w:name="Table Subtle 1" w:semiHidden="1" w:unhideWhenUsed="1"/>
+    <w:lsdException w:name="Table Subtle 2" w:semiHidden="1" w:unhideWhenUsed="1"/>
+    <w:lsdException w:name="Table Web 1" w:semiHidden="1" w:unhideWhenUsed="1"/>
+    <w:lsdException w:name="Table Web 2" w:semiHidden="1" w:unhideWhenUsed="1"/>
+    <w:lsdException w:name="Table Web 3" w:semiHidden="1" w:unhideWhenUsed="1"/>
+    <w:lsdException w:name="Balloon Text" w:semiHidden="1" w:unhideWhenUsed="1"/>
     <w:lsdException w:name="Table Grid" w:uiPriority="59"/>
-    <w:lsdException w:name="Placeholder Text" w:unhideWhenUsed="0"/>
-    <w:lsdException w:name="No Spacing" w:semiHidden="0" w:uiPriority="1" w:unhideWhenUsed="0" w:qFormat="1"/>
-    <w:lsdException w:name="Light Shading" w:semiHidden="0" w:uiPriority="60" w:unhideWhenUsed="0"/>
-    <w:lsdException w:name="Light List" w:semiHidden="0" w:uiPriority="61" w:unhideWhenUsed="0"/>
-    <w:lsdException w:name="Light Grid" w:semiHidden="0" w:uiPriority="62" w:unhideWhenUsed="0"/>
-    <w:lsdException w:name="Medium Shading 1" w:semiHidden="0" w:uiPriority="63" w:unhideWhenUsed="0"/>
-    <w:lsdException w:name="Medium Shading 2" w:semiHidden="0" w:uiPriority="64" w:unhideWhenUsed="0"/>
-    <w:lsdException w:name="Medium List 1" w:semiHidden="0" w:uiPriority="65" w:unhideWhenUsed="0"/>
-    <w:lsdException w:name="Medium List 2" w:semiHidden="0" w:uiPriority="66" w:unhideWhenUsed="0"/>
-    <w:lsdException w:name="Medium Grid 1" w:semiHidden="0" w:uiPriority="67" w:unhideWhenUsed="0"/>
-    <w:lsdException w:name="Medium Grid 2" w:semiHidden="0" w:uiPriority="68" w:unhideWhenUsed="0"/>
-    <w:lsdException w:name="Medium Grid 3" w:semiHidden="0" w:uiPriority="69" w:unhideWhenUsed="0"/>
-    <w:lsdException w:name="Dark List" w:semiHidden="0" w:uiPriority="70" w:unhideWhenUsed="0"/>
-    <w:lsdException w:name="Colorful Shading" w:semiHidden="0" w:uiPriority="71" w:unhideWhenUsed="0"/>
-    <w:lsdException w:name="Colorful List" w:semiHidden="0" w:uiPriority="72" w:unhideWhenUsed="0"/>
-    <w:lsdException w:name="Colorful Grid" w:semiHidden="0" w:uiPriority="73" w:unhideWhenUsed="0"/>
-    <w:lsdException w:name="Light Shading Accent 1" w:semiHidden="0" w:uiPriority="60" w:unhideWhenUsed="0"/>
-    <w:lsdException w:name="Light List Accent 1" w:semiHidden="0" w:uiPriority="61" w:unhideWhenUsed="0"/>
-    <w:lsdException w:name="Light Grid Accent 1" w:semiHidden="0" w:uiPriority="62" w:unhideWhenUsed="0"/>
-    <w:lsdException w:name="Medium Shading 1 Accent 1" w:semiHidden="0" w:uiPriority="63" w:unhideWhenUsed="0"/>
-    <w:lsdException w:name="Medium Shading 2 Accent 1" w:semiHidden="0" w:uiPriority="64" w:unhideWhenUsed="0"/>
-    <w:lsdException w:name="Medium List 1 Accent 1" w:semiHidden="0" w:uiPriority="65" w:unhideWhenUsed="0"/>
-    <w:lsdException w:name="Revision" w:unhideWhenUsed="0"/>
-    <w:lsdException w:name="List Paragraph" w:semiHidden="0" w:uiPriority="34" w:unhideWhenUsed="0" w:qFormat="1"/>
-    <w:lsdException w:name="Quote" w:semiHidden="0" w:uiPriority="29" w:unhideWhenUsed="0" w:qFormat="1"/>
-    <w:lsdException w:name="Intense Quote" w:semiHidden="0" w:uiPriority="30" w:unhideWhenUsed="0" w:qFormat="1"/>
-    <w:lsdException w:name="Medium List 2 Accent 1" w:semiHidden="0" w:uiPriority="66" w:unhideWhenUsed="0"/>
-    <w:lsdException w:name="Medium Grid 1 Accent 1" w:semiHidden="0" w:uiPriority="67" w:unhideWhenUsed="0"/>
-    <w:lsdException w:name="Medium Grid 2 Accent 1" w:semiHidden="0" w:uiPriority="68" w:unhideWhenUsed="0"/>
-    <w:lsdException w:name="Medium Grid 3 Accent 1" w:semiHidden="0" w:uiPriority="69" w:unhideWhenUsed="0"/>
-    <w:lsdException w:name="Dark List Accent 1" w:semiHidden="0" w:uiPriority="70" w:unhideWhenUsed="0"/>
-    <w:lsdException w:name="Colorful Shading Accent 1" w:semiHidden="0" w:uiPriority="71" w:unhideWhenUsed="0"/>
-    <w:lsdException w:name="Colorful List Accent 1" w:semiHidden="0" w:uiPriority="72" w:unhideWhenUsed="0"/>
-    <w:lsdException w:name="Colorful Grid Accent 1" w:semiHidden="0" w:uiPriority="73" w:unhideWhenUsed="0"/>
-    <w:lsdException w:name="Light Shading Accent 2" w:semiHidden="0" w:uiPriority="60" w:unhideWhenUsed="0"/>
-    <w:lsdException w:name="Light List Accent 2" w:semiHidden="0" w:uiPriority="61" w:unhideWhenUsed="0"/>
-    <w:lsdException w:name="Light Grid Accent 2" w:semiHidden="0" w:uiPriority="62" w:unhideWhenUsed="0"/>
-    <w:lsdException w:name="Medium Shading 1 Accent 2" w:semiHidden="0" w:uiPriority="63" w:unhideWhenUsed="0"/>
-    <w:lsdException w:name="Medium Shading 2 Accent 2" w:semiHidden="0" w:uiPriority="64" w:unhideWhenUsed="0"/>
-    <w:lsdException w:name="Medium List 1 Accent 2" w:semiHidden="0" w:uiPriority="65" w:unhideWhenUsed="0"/>
-    <w:lsdException w:name="Medium List 2 Accent 2" w:semiHidden="0" w:uiPriority="66" w:unhideWhenUsed="0"/>
-    <w:lsdException w:name="Medium Grid 1 Accent 2" w:semiHidden="0" w:uiPriority="67" w:unhideWhenUsed="0"/>
-    <w:lsdException w:name="Medium Grid 2 Accent 2" w:semiHidden="0" w:uiPriority="68" w:unhideWhenUsed="0"/>
-    <w:lsdException w:name="Medium Grid 3 Accent 2" w:semiHidden="0" w:uiPriority="69" w:unhideWhenUsed="0"/>
-    <w:lsdException w:name="Dark List Accent 2" w:semiHidden="0" w:uiPriority="70" w:unhideWhenUsed="0"/>
-    <w:lsdException w:name="Colorful Shading Accent 2" w:semiHidden="0" w:uiPriority="71" w:unhideWhenUsed="0"/>
-    <w:lsdException w:name="Colorful List Accent 2" w:semiHidden="0" w:uiPriority="72" w:unhideWhenUsed="0"/>
-    <w:lsdException w:name="Colorful Grid Accent 2" w:semiHidden="0" w:uiPriority="73" w:unhideWhenUsed="0"/>
-    <w:lsdException w:name="Light Shading Accent 3" w:semiHidden="0" w:uiPriority="60" w:unhideWhenUsed="0"/>
-    <w:lsdException w:name="Light List Accent 3" w:semiHidden="0" w:uiPriority="61" w:unhideWhenUsed="0"/>
-    <w:lsdException w:name="Light Grid Accent 3" w:semiHidden="0" w:uiPriority="62" w:unhideWhenUsed="0"/>
-    <w:lsdException w:name="Medium Shading 1 Accent 3" w:semiHidden="0" w:uiPriority="63" w:unhideWhenUsed="0"/>
-    <w:lsdException w:name="Medium Shading 2 Accent 3" w:semiHidden="0" w:uiPriority="64" w:unhideWhenUsed="0"/>
-    <w:lsdException w:name="Medium List 1 Accent 3" w:semiHidden="0" w:uiPriority="65" w:unhideWhenUsed="0"/>
-    <w:lsdException w:name="Medium List 2 Accent 3" w:semiHidden="0" w:uiPriority="66" w:unhideWhenUsed="0"/>
-    <w:lsdException w:name="Medium Grid 1 Accent 3" w:semiHidden="0" w:uiPriority="67" w:unhideWhenUsed="0"/>
-    <w:lsdException w:name="Medium Grid 2 Accent 3" w:semiHidden="0" w:uiPriority="68" w:unhideWhenUsed="0"/>
-    <w:lsdException w:name="Medium Grid 3 Accent 3" w:semiHidden="0" w:uiPriority="69" w:unhideWhenUsed="0"/>
-    <w:lsdException w:name="Dark List Accent 3" w:semiHidden="0" w:uiPriority="70" w:unhideWhenUsed="0"/>
-    <w:lsdException w:name="Colorful Shading Accent 3" w:semiHidden="0" w:uiPriority="71" w:unhideWhenUsed="0"/>
-    <w:lsdException w:name="Colorful List Accent 3" w:semiHidden="0" w:uiPriority="72" w:unhideWhenUsed="0"/>
-    <w:lsdException w:name="Colorful Grid Accent 3" w:semiHidden="0" w:uiPriority="73" w:unhideWhenUsed="0"/>
-    <w:lsdException w:name="Light Shading Accent 4" w:semiHidden="0" w:uiPriority="60" w:unhideWhenUsed="0"/>
-    <w:lsdException w:name="Light List Accent 4" w:semiHidden="0" w:uiPriority="61" w:unhideWhenUsed="0"/>
-    <w:lsdException w:name="Light Grid Accent 4" w:semiHidden="0" w:uiPriority="62" w:unhideWhenUsed="0"/>
-    <w:lsdException w:name="Medium Shading 1 Accent 4" w:semiHidden="0" w:uiPriority="63" w:unhideWhenUsed="0"/>
-    <w:lsdException w:name="Medium Shading 2 Accent 4" w:semiHidden="0" w:uiPriority="64" w:unhideWhenUsed="0"/>
-    <w:lsdException w:name="Medium List 1 Accent 4" w:semiHidden="0" w:uiPriority="65" w:unhideWhenUsed="0"/>
-    <w:lsdException w:name="Medium List 2 Accent 4" w:semiHidden="0" w:uiPriority="66" w:unhideWhenUsed="0"/>
-    <w:lsdException w:name="Medium Grid 1 Accent 4" w:semiHidden="0" w:uiPriority="67" w:unhideWhenUsed="0"/>
-    <w:lsdException w:name="Medium Grid 2 Accent 4" w:semiHidden="0" w:uiPriority="68" w:unhideWhenUsed="0"/>
-    <w:lsdException w:name="Medium Grid 3 Accent 4" w:semiHidden="0" w:uiPriority="69" w:unhideWhenUsed="0"/>
-    <w:lsdException w:name="Dark List Accent 4" w:semiHidden="0" w:uiPriority="70" w:unhideWhenUsed="0"/>
-    <w:lsdException w:name="Colorful Shading Accent 4" w:semiHidden="0" w:uiPriority="71" w:unhideWhenUsed="0"/>
-    <w:lsdException w:name="Colorful List Accent 4" w:semiHidden="0" w:uiPriority="72" w:unhideWhenUsed="0"/>
-    <w:lsdException w:name="Colorful Grid Accent 4" w:semiHidden="0" w:uiPriority="73" w:unhideWhenUsed="0"/>
-    <w:lsdException w:name="Light Shading Accent 5" w:semiHidden="0" w:uiPriority="60" w:unhideWhenUsed="0"/>
-    <w:lsdException w:name="Light List Accent 5" w:semiHidden="0" w:uiPriority="61" w:unhideWhenUsed="0"/>
-    <w:lsdException w:name="Light Grid Accent 5" w:semiHidden="0" w:uiPriority="62" w:unhideWhenUsed="0"/>
-    <w:lsdException w:name="Medium Shading 1 Accent 5" w:semiHidden="0" w:uiPriority="63" w:unhideWhenUsed="0"/>
-    <w:lsdException w:name="Medium Shading 2 Accent 5" w:semiHidden="0" w:uiPriority="64" w:unhideWhenUsed="0"/>
-    <w:lsdException w:name="Medium List 1 Accent 5" w:semiHidden="0" w:uiPriority="65" w:unhideWhenUsed="0"/>
-    <w:lsdException w:name="Medium List 2 Accent 5" w:semiHidden="0" w:uiPriority="66" w:unhideWhenUsed="0"/>
-    <w:lsdException w:name="Medium Grid 1 Accent 5" w:semiHidden="0" w:uiPriority="67" w:unhideWhenUsed="0"/>
-    <w:lsdException w:name="Medium Grid 2 Accent 5" w:semiHidden="0" w:uiPriority="68" w:unhideWhenUsed="0"/>
-    <w:lsdException w:name="Medium Grid 3 Accent 5" w:semiHidden="0" w:uiPriority="69" w:unhideWhenUsed="0"/>
-    <w:lsdException w:name="Dark List Accent 5" w:semiHidden="0" w:uiPriority="70" w:unhideWhenUsed="0"/>
-    <w:lsdException w:name="Colorful Shading Accent 5" w:semiHidden="0" w:uiPriority="71" w:unhideWhenUsed="0"/>
-    <w:lsdException w:name="Colorful List Accent 5" w:semiHidden="0" w:uiPriority="72" w:unhideWhenUsed="0"/>
-    <w:lsdException w:name="Colorful Grid Accent 5" w:semiHidden="0" w:uiPriority="73" w:unhideWhenUsed="0"/>
-    <w:lsdException w:name="Light Shading Accent 6" w:semiHidden="0" w:uiPriority="60" w:unhideWhenUsed="0"/>
-    <w:lsdException w:name="Light List Accent 6" w:semiHidden="0" w:uiPriority="61" w:unhideWhenUsed="0"/>
-    <w:lsdException w:name="Light Grid Accent 6" w:semiHidden="0" w:uiPriority="62" w:unhideWhenUsed="0"/>
-    <w:lsdException w:name="Medium Shading 1 Accent 6" w:semiHidden="0" w:uiPriority="63" w:unhideWhenUsed="0"/>
-    <w:lsdException w:name="Medium Shading 2 Accent 6" w:semiHidden="0" w:uiPriority="64" w:unhideWhenUsed="0"/>
-    <w:lsdException w:name="Medium List 1 Accent 6" w:semiHidden="0" w:uiPriority="65" w:unhideWhenUsed="0"/>
-    <w:lsdException w:name="Medium List 2 Accent 6" w:semiHidden="0" w:uiPriority="66" w:unhideWhenUsed="0"/>
-    <w:lsdException w:name="Medium Grid 1 Accent 6" w:semiHidden="0" w:uiPriority="67" w:unhideWhenUsed="0"/>
-    <w:lsdException w:name="Medium Grid 2 Accent 6" w:semiHidden="0" w:uiPriority="68" w:unhideWhenUsed="0"/>
-    <w:lsdException w:name="Medium Grid 3 Accent 6" w:semiHidden="0" w:uiPriority="69" w:unhideWhenUsed="0"/>
-    <w:lsdException w:name="Dark List Accent 6" w:semiHidden="0" w:uiPriority="70" w:unhideWhenUsed="0"/>
-    <w:lsdException w:name="Colorful Shading Accent 6" w:semiHidden="0" w:uiPriority="71" w:unhideWhenUsed="0"/>
-    <w:lsdException w:name="Colorful List Accent 6" w:semiHidden="0" w:uiPriority="72" w:unhideWhenUsed="0"/>
-    <w:lsdException w:name="Colorful Grid Accent 6" w:semiHidden="0" w:uiPriority="73" w:unhideWhenUsed="0"/>
-    <w:lsdException w:name="Subtle Emphasis" w:semiHidden="0" w:uiPriority="19" w:unhideWhenUsed="0" w:qFormat="1"/>
-    <w:lsdException w:name="Intense Emphasis" w:semiHidden="0" w:uiPriority="21" w:unhideWhenUsed="0" w:qFormat="1"/>
-    <w:lsdException w:name="Subtle Reference" w:semiHidden="0" w:uiPriority="31" w:unhideWhenUsed="0" w:qFormat="1"/>
-    <w:lsdException w:name="Intense Reference" w:semiHidden="0" w:uiPriority="32" w:unhideWhenUsed="0" w:qFormat="1"/>
-    <w:lsdException w:name="Book Title" w:semiHidden="0" w:uiPriority="33" w:unhideWhenUsed="0" w:qFormat="1"/>
-    <w:lsdException w:name="Bibliography" w:uiPriority="37"/>
-    <w:lsdException w:name="TOC Heading" w:uiPriority="39" w:qFormat="1"/>
+    <w:lsdException w:name="Table Theme" w:semiHidden="1" w:unhideWhenUsed="1"/>
+    <w:lsdException w:name="Placeholder Text" w:semiHidden="1"/>
+    <w:lsdException w:name="No Spacing" w:uiPriority="1" w:qFormat="1"/>
+    <w:lsdException w:name="Light Shading" w:uiPriority="60"/>
+    <w:lsdException w:name="Light List" w:uiPriority="61"/>
+    <w:lsdException w:name="Light Grid" w:uiPriority="62"/>
+    <w:lsdException w:name="Medium Shading 1" w:uiPriority="63"/>
+    <w:lsdException w:name="Medium Shading 2" w:uiPriority="64"/>
+    <w:lsdException w:name="Medium List 1" w:uiPriority="65"/>
+    <w:lsdException w:name="Medium List 2" w:uiPriority="66"/>
+    <w:lsdException w:name="Medium Grid 1" w:uiPriority="67"/>
+    <w:lsdException w:name="Medium Grid 2" w:uiPriority="68"/>
+    <w:lsdException w:name="Medium Grid 3" w:uiPriority="69"/>
+    <w:lsdException w:name="Dark List" w:uiPriority="70"/>
+    <w:lsdException w:name="Colorful Shading" w:uiPriority="71"/>
+    <w:lsdException w:name="Colorful List" w:uiPriority="72"/>
+    <w:lsdException w:name="Colorful Grid" w:uiPriority="73"/>
+    <w:lsdException w:name="Light Shading Accent 1" w:uiPriority="60"/>
+    <w:lsdException w:name="Light List Accent 1" w:uiPriority="61"/>
+    <w:lsdException w:name="Light Grid Accent 1" w:uiPriority="62"/>
+    <w:lsdException w:name="Medium Shading 1 Accent 1" w:uiPriority="63"/>
+    <w:lsdException w:name="Medium Shading 2 Accent 1" w:uiPriority="64"/>
+    <w:lsdException w:name="Medium List 1 Accent 1" w:uiPriority="65"/>
+    <w:lsdException w:name="Revision" w:semiHidden="1"/>
+    <w:lsdException w:name="List Paragraph" w:uiPriority="34" w:qFormat="1"/>
+    <w:lsdException w:name="Quote" w:uiPriority="29" w:qFormat="1"/>
+    <w:lsdException w:name="Intense Quote" w:uiPriority="30" w:qFormat="1"/>
+    <w:lsdException w:name="Medium List 2 Accent 1" w:uiPriority="66"/>
+    <w:lsdException w:name="Medium Grid 1 Accent 1" w:uiPriority="67"/>
+    <w:lsdException w:name="Medium Grid 2 Accent 1" w:uiPriority="68"/>
+    <w:lsdException w:name="Medium Grid 3 Accent 1" w:uiPriority="69"/>
+    <w:lsdException w:name="Dark List Accent 1" w:uiPriority="70"/>
+    <w:lsdException w:name="Colorful Shading Accent 1" w:uiPriority="71"/>
+    <w:lsdException w:name="Colorful List Accent 1" w:uiPriority="72"/>
+    <w:lsdException w:name="Colorful Grid Accent 1" w:uiPriority="73"/>
+    <w:lsdException w:name="Light Shading Accent 2" w:uiPriority="60"/>
+    <w:lsdException w:name="Light List Accent 2" w:uiPriority="61"/>
+    <w:lsdException w:name="Light Grid Accent 2" w:uiPriority="62"/>
+    <w:lsdException w:name="Medium Shading 1 Accent 2" w:uiPriority="63"/>
+    <w:lsdException w:name="Medium Shading 2 Accent 2" w:uiPriority="64"/>
+    <w:lsdException w:name="Medium List 1 Accent 2" w:uiPriority="65"/>
+    <w:lsdException w:name="Medium List 2 Accent 2" w:uiPriority="66"/>
+    <w:lsdException w:name="Medium Grid 1 Accent 2" w:uiPriority="67"/>
+    <w:lsdException w:name="Medium Grid 2 Accent 2" w:uiPriority="68"/>
+    <w:lsdException w:name="Medium Grid 3 Accent 2" w:uiPriority="69"/>
+    <w:lsdException w:name="Dark List Accent 2" w:uiPriority="70"/>
+    <w:lsdException w:name="Colorful Shading Accent 2" w:uiPriority="71"/>
+    <w:lsdException w:name="Colorful List Accent 2" w:uiPriority="72"/>
+    <w:lsdException w:name="Colorful Grid Accent 2" w:uiPriority="73"/>
+    <w:lsdException w:name="Light Shading Accent 3" w:uiPriority="60"/>
+    <w:lsdException w:name="Light List Accent 3" w:uiPriority="61"/>
+    <w:lsdException w:name="Light Grid Accent 3" w:uiPriority="62"/>
+    <w:lsdException w:name="Medium Shading 1 Accent 3" w:uiPriority="63"/>
+    <w:lsdException w:name="Medium Shading 2 Accent 3" w:uiPriority="64"/>
+    <w:lsdException w:name="Medium List 1 Accent 3" w:uiPriority="65"/>
+    <w:lsdException w:name="Medium List 2 Accent 3" w:uiPriority="66"/>
+    <w:lsdException w:name="Medium Grid 1 Accent 3" w:uiPriority="67"/>
+    <w:lsdException w:name="Medium Grid 2 Accent 3" w:uiPriority="68"/>
+    <w:lsdException w:name="Medium Grid 3 Accent 3" w:uiPriority="69"/>
+    <w:lsdException w:name="Dark List Accent 3" w:uiPriority="70"/>
+    <w:lsdException w:name="Colorful Shading Accent 3" w:uiPriority="71"/>
+    <w:lsdException w:name="Colorful List Accent 3" w:uiPriority="72"/>
+    <w:lsdException w:name="Colorful Grid Accent 3" w:uiPriority="73"/>
+    <w:lsdException w:name="Light Shading Accent 4" w:uiPriority="60"/>
+    <w:lsdException w:name="Light List Accent 4" w:uiPriority="61"/>
+    <w:lsdException w:name="Light Grid Accent 4" w:uiPriority="62"/>
+    <w:lsdException w:name="Medium Shading 1 Accent 4" w:uiPriority="63"/>
+    <w:lsdException w:name="Medium Shading 2 Accent 4" w:uiPriority="64"/>
+    <w:lsdException w:name="Medium List 1 Accent 4" w:uiPriority="65"/>
+    <w:lsdException w:name="Medium List 2 Accent 4" w:uiPriority="66"/>
+    <w:lsdException w:name="Medium Grid 1 Accent 4" w:uiPriority="67"/>
+    <w:lsdException w:name="Medium Grid 2 Accent 4" w:uiPriority="68"/>
+    <w:lsdException w:name="Medium Grid 3 Accent 4" w:uiPriority="69"/>
+    <w:lsdException w:name="Dark List Accent 4" w:uiPriority="70"/>
+    <w:lsdException w:name="Colorful Shading Accent 4" w:uiPriority="71"/>
+    <w:lsdException w:name="Colorful List Accent 4" w:uiPriority="72"/>
+    <w:lsdException w:name="Colorful Grid Accent 4" w:uiPriority="73"/>
+    <w:lsdException w:name="Light Shading Accent 5" w:uiPriority="60"/>
+    <w:lsdException w:name="Light List Accent 5" w:uiPriority="61"/>
+    <w:lsdException w:name="Light Grid Accent 5" w:uiPriority="62"/>
+    <w:lsdException w:name="Medium Shading 1 Accent 5" w:uiPriority="63"/>
+    <w:lsdException w:name="Medium Shading 2 Accent 5" w:uiPriority="64"/>
+    <w:lsdException w:name="Medium List 1 Accent 5" w:uiPriority="65"/>
+    <w:lsdException w:name="Medium List 2 Accent 5" w:uiPriority="66"/>
+    <w:lsdException w:name="Medium Grid 1 Accent 5" w:uiPriority="67"/>
+    <w:lsdException w:name="Medium Grid 2 Accent 5" w:uiPriority="68"/>
+    <w:lsdException w:name="Medium Grid 3 Accent 5" w:uiPriority="69"/>
+    <w:lsdException w:name="Dark List Accent 5" w:uiPriority="70"/>
+    <w:lsdException w:name="Colorful Shading Accent 5" w:uiPriority="71"/>
+    <w:lsdException w:name="Colorful List Accent 5" w:uiPriority="72"/>
+    <w:lsdException w:name="Colorful Grid Accent 5" w:uiPriority="73"/>
+    <w:lsdException w:name="Light Shading Accent 6" w:uiPriority="60"/>
+    <w:lsdException w:name="Light List Accent 6" w:uiPriority="61"/>
+    <w:lsdException w:name="Light Grid Accent 6" w:uiPriority="62"/>
+    <w:lsdException w:name="Medium Shading 1 Accent 6" w:uiPriority="63"/>
+    <w:lsdException w:name="Medium Shading 2 Accent 6" w:uiPriority="64"/>
+    <w:lsdException w:name="Medium List 1 Accent 6" w:uiPriority="65"/>
+    <w:lsdException w:name="Medium List 2 Accent 6" w:uiPriority="66"/>
+    <w:lsdException w:name="Medium Grid 1 Accent 6" w:uiPriority="67"/>
+    <w:lsdException w:name="Medium Grid 2 Accent 6" w:uiPriority="68"/>
+    <w:lsdException w:name="Medium Grid 3 Accent 6" w:uiPriority="69"/>
+    <w:lsdException w:name="Dark List Accent 6" w:uiPriority="70"/>
+    <w:lsdException w:name="Colorful Shading Accent 6" w:uiPriority="71"/>
+    <w:lsdException w:name="Colorful List Accent 6" w:uiPriority="72"/>
+    <w:lsdException w:name="Colorful Grid Accent 6" w:uiPriority="73"/>
+    <w:lsdException w:name="Subtle Emphasis" w:uiPriority="19" w:qFormat="1"/>
+    <w:lsdException w:name="Intense Emphasis" w:uiPriority="21" w:qFormat="1"/>
+    <w:lsdException w:name="Subtle Reference" w:uiPriority="31" w:qFormat="1"/>
+    <w:lsdException w:name="Intense Reference" w:uiPriority="32" w:qFormat="1"/>
+    <w:lsdException w:name="Book Title" w:uiPriority="33" w:qFormat="1"/>
+    <w:lsdException w:name="Bibliography" w:semiHidden="1" w:uiPriority="37" w:unhideWhenUsed="1"/>
+    <w:lsdException w:name="TOC Heading" w:semiHidden="1" w:uiPriority="39" w:unhideWhenUsed="1" w:qFormat="1"/>
+    <w:lsdException w:name="Plain Table 1" w:uiPriority="41"/>
+    <w:lsdException w:name="Plain Table 2" w:uiPriority="42"/>
+    <w:lsdException w:name="Plain Table 3" w:uiPriority="43"/>
+    <w:lsdException w:name="Plain Table 4" w:uiPriority="44"/>
+    <w:lsdException w:name="Plain Table 5" w:uiPriority="45"/>
+    <w:lsdException w:name="Grid Table Light" w:uiPriority="40"/>
+    <w:lsdException w:name="Grid Table 1 Light" w:uiPriority="46"/>
+    <w:lsdException w:name="Grid Table 2" w:uiPriority="47"/>
+    <w:lsdException w:name="Grid Table 3" w:uiPriority="48"/>
+    <w:lsdException w:name="Grid Table 4" w:uiPriority="49"/>
+    <w:lsdException w:name="Grid Table 5 Dark" w:uiPriority="50"/>
+    <w:lsdException w:name="Grid Table 6 Colorful" w:uiPriority="51"/>
+    <w:lsdException w:name="Grid Table 7 Colorful" w:uiPriority="52"/>
+    <w:lsdException w:name="Grid Table 1 Light Accent 1" w:uiPriority="46"/>
+    <w:lsdException w:name="Grid Table 2 Accent 1" w:uiPriority="47"/>
+    <w:lsdException w:name="Grid Table 3 Accent 1" w:uiPriority="48"/>
+    <w:lsdException w:name="Grid Table 4 Accent 1" w:uiPriority="49"/>
+    <w:lsdException w:name="Grid Table 5 Dark Accent 1" w:uiPriority="50"/>
+    <w:lsdException w:name="Grid Table 6 Colorful Accent 1" w:uiPriority="51"/>
+    <w:lsdException w:name="Grid Table 7 Colorful Accent 1" w:uiPriority="52"/>
+    <w:lsdException w:name="Grid Table 1 Light Accent 2" w:uiPriority="46"/>
+    <w:lsdException w:name="Grid Table 2 Accent 2" w:uiPriority="47"/>
+    <w:lsdException w:name="Grid Table 3 Accent 2" w:uiPriority="48"/>
+    <w:lsdException w:name="Grid Table 4 Accent 2" w:uiPriority="49"/>
+    <w:lsdException w:name="Grid Table 5 Dark Accent 2" w:uiPriority="50"/>
+    <w:lsdException w:name="Grid Table 6 Colorful Accent 2" w:uiPriority="51"/>
+    <w:lsdException w:name="Grid Table 7 Colorful Accent 2" w:uiPriority="52"/>
+    <w:lsdException w:name="Grid Table 1 Light Accent 3" w:uiPriority="46"/>
+    <w:lsdException w:name="Grid Table 2 Accent 3" w:uiPriority="47"/>
+    <w:lsdException w:name="Grid Table 3 Accent 3" w:uiPriority="48"/>
+    <w:lsdException w:name="Grid Table 4 Accent 3" w:uiPriority="49"/>
+    <w:lsdException w:name="Grid Table 5 Dark Accent 3" w:uiPriority="50"/>
+    <w:lsdException w:name="Grid Table 6 Colorful Accent 3" w:uiPriority="51"/>
+    <w:lsdException w:name="Grid Table 7 Colorful Accent 3" w:uiPriority="52"/>
+    <w:lsdException w:name="Grid Table 1 Light Accent 4" w:uiPriority="46"/>
+    <w:lsdException w:name="Grid Table 2 Accent 4" w:uiPriority="47"/>
+    <w:lsdException w:name="Grid Table 3 Accent 4" w:uiPriority="48"/>
+    <w:lsdException w:name="Grid Table 4 Accent 4" w:uiPriority="49"/>
+    <w:lsdException w:name="Grid Table 5 Dark Accent 4" w:uiPriority="50"/>
+    <w:lsdException w:name="Grid Table 6 Colorful Accent 4" w:uiPriority="51"/>
+    <w:lsdException w:name="Grid Table 7 Colorful Accent 4" w:uiPriority="52"/>
+    <w:lsdException w:name="Grid Table 1 Light Accent 5" w:uiPriority="46"/>
+    <w:lsdException w:name="Grid Table 2 Accent 5" w:uiPriority="47"/>
+    <w:lsdException w:name="Grid Table 3 Accent 5" w:uiPriority="48"/>
+    <w:lsdException w:name="Grid Table 4 Accent 5" w:uiPriority="49"/>
+    <w:lsdException w:name="Grid Table 5 Dark Accent 5" w:uiPriority="50"/>
+    <w:lsdException w:name="Grid Table 6 Colorful Accent 5" w:uiPriority="51"/>
+    <w:lsdException w:name="Grid Table 7 Colorful Accent 5" w:uiPriority="52"/>
+    <w:lsdException w:name="Grid Table 1 Light Accent 6" w:uiPriority="46"/>
+    <w:lsdException w:name="Grid Table 2 Accent 6" w:uiPriority="47"/>
+    <w:lsdException w:name="Grid Table 3 Accent 6" w:uiPriority="48"/>
+    <w:lsdException w:name="Grid Table 4 Accent 6" w:uiPriority="49"/>
+    <w:lsdException w:name="Grid Table 5 Dark Accent 6" w:uiPriority="50"/>
+    <w:lsdException w:name="Grid Table 6 Colorful Accent 6" w:uiPriority="51"/>
+    <w:lsdException w:name="Grid Table 7 Colorful Accent 6" w:uiPriority="52"/>
+    <w:lsdException w:name="List Table 1 Light" w:uiPriority="46"/>
+    <w:lsdException w:name="List Table 2" w:uiPriority="47"/>
+    <w:lsdException w:name="List Table 3" w:uiPriority="48"/>
+    <w:lsdException w:name="List Table 4" w:uiPriority="49"/>
+    <w:lsdException w:name="List Table 5 Dark" w:uiPriority="50"/>
+    <w:lsdException w:name="List Table 6 Colorful" w:uiPriority="51"/>
+    <w:lsdException w:name="List Table 7 Colorful" w:uiPriority="52"/>
+    <w:lsdException w:name="List Table 1 Light Accent 1" w:uiPriority="46"/>
+    <w:lsdException w:name="List Table 2 Accent 1" w:uiPriority="47"/>
+    <w:lsdException w:name="List Table 3 Accent 1" w:uiPriority="48"/>
+    <w:lsdException w:name="List Table 4 Accent 1" w:uiPriority="49"/>
+    <w:lsdException w:name="List Table 5 Dark Accent 1" w:uiPriority="50"/>
+    <w:lsdException w:name="List Table 6 Colorful Accent 1" w:uiPriority="51"/>
+    <w:lsdException w:name="List Table 7 Colorful Accent 1" w:uiPriority="52"/>
+    <w:lsdException w:name="List Table 1 Light Accent 2" w:uiPriority="46"/>
+    <w:lsdException w:name="List Table 2 Accent 2" w:uiPriority="47"/>
+    <w:lsdException w:name="List Table 3 Accent 2" w:uiPriority="48"/>
+    <w:lsdException w:name="List Table 4 Accent 2" w:uiPriority="49"/>
+    <w:lsdException w:name="List Table 5 Dark Accent 2" w:uiPriority="50"/>
+    <w:lsdException w:name="List Table 6 Colorful Accent 2" w:uiPriority="51"/>
+    <w:lsdException w:name="List Table 7 Colorful Accent 2" w:uiPriority="52"/>
+    <w:lsdException w:name="List Table 1 Light Accent 3" w:uiPriority="46"/>
+    <w:lsdException w:name="List Table 2 Accent 3" w:uiPriority="47"/>
+    <w:lsdException w:name="List Table 3 Accent 3" w:uiPriority="48"/>
+    <w:lsdException w:name="List Table 4 Accent 3" w:uiPriority="49"/>
+    <w:lsdException w:name="List Table 5 Dark Accent 3" w:uiPriority="50"/>
+    <w:lsdException w:name="List Table 6 Colorful Accent 3" w:uiPriority="51"/>
+    <w:lsdException w:name="List Table 7 Colorful Accent 3" w:uiPriority="52"/>
+    <w:lsdException w:name="List Table 1 Light Accent 4" w:uiPriority="46"/>
+    <w:lsdException w:name="List Table 2 Accent 4" w:uiPriority="47"/>
+    <w:lsdException w:name="List Table 3 Accent 4" w:uiPriority="48"/>
+    <w:lsdException w:name="List Table 4 Accent 4" w:uiPriority="49"/>
+    <w:lsdException w:name="List Table 5 Dark Accent 4" w:uiPriority="50"/>
+    <w:lsdException w:name="List Table 6 Colorful Accent 4" w:uiPriority="51"/>
+    <w:lsdException w:name="List Table 7 Colorful Accent 4" w:uiPriority="52"/>
+    <w:lsdException w:name="List Table 1 Light Accent 5" w:uiPriority="46"/>
+    <w:lsdException w:name="List Table 2 Accent 5" w:uiPriority="47"/>
+    <w:lsdException w:name="List Table 3 Accent 5" w:uiPriority="48"/>
+    <w:lsdException w:name="List Table 4 Accent 5" w:uiPriority="49"/>
+    <w:lsdException w:name="List Table 5 Dark Accent 5" w:uiPriority="50"/>
+    <w:lsdException w:name="List Table 6 Colorful Accent 5" w:uiPriority="51"/>
+    <w:lsdException w:name="List Table 7 Colorful Accent 5" w:uiPriority="52"/>
+    <w:lsdException w:name="List Table 1 Light Accent 6" w:uiPriority="46"/>
+    <w:lsdException w:name="List Table 2 Accent 6" w:uiPriority="47"/>
+    <w:lsdException w:name="List Table 3 Accent 6" w:uiPriority="48"/>
+    <w:lsdException w:name="List Table 4 Accent 6" w:uiPriority="49"/>
+    <w:lsdException w:name="List Table 5 Dark Accent 6" w:uiPriority="50"/>
+    <w:lsdException w:name="List Table 6 Colorful Accent 6" w:uiPriority="51"/>
+    <w:lsdException w:name="List Table 7 Colorful Accent 6" w:uiPriority="52"/>
+    <w:lsdException w:name="Mention" w:semiHidden="1" w:unhideWhenUsed="1"/>
+    <w:lsdException w:name="Smart Hyperlink" w:semiHidden="1" w:unhideWhenUsed="1"/>
+    <w:lsdException w:name="Hashtag" w:semiHidden="1" w:unhideWhenUsed="1"/>
+    <w:lsdException w:name="Unresolved Mention" w:semiHidden="1" w:unhideWhenUsed="1"/>
+    <w:lsdException w:name="Smart Link" w:semiHidden="1" w:unhideWhenUsed="1"/>
   </w:latentStyles>
   <w:style w:type="paragraph" w:default="1" w:styleId="Normal">
     <w:name w:val="Normal"/>
@@ -5103,7 +5288,6 @@
       <w:spacing w:after="0" w:line="240" w:lineRule="auto"/>
     </w:pPr>
     <w:tblPr>
-      <w:tblInd w:w="0" w:type="dxa"/>
       <w:tblBorders>
         <w:top w:val="single" w:sz="4" w:space="0" w:color="auto"/>
         <w:left w:val="single" w:sz="4" w:space="0" w:color="auto"/>
@@ -5112,269 +5296,6 @@
         <w:insideH w:val="single" w:sz="4" w:space="0" w:color="auto"/>
         <w:insideV w:val="single" w:sz="4" w:space="0" w:color="auto"/>
       </w:tblBorders>
-      <w:tblCellMar>
-        <w:top w:w="0" w:type="dxa"/>
-        <w:left w:w="108" w:type="dxa"/>
-        <w:bottom w:w="0" w:type="dxa"/>
-        <w:right w:w="108" w:type="dxa"/>
-      </w:tblCellMar>
-    </w:tblPr>
-  </w:style>
-  <w:style w:type="paragraph" w:styleId="Paragraphedeliste">
-    <w:name w:val="List Paragraph"/>
-    <w:basedOn w:val="Normal"/>
-    <w:uiPriority w:val="34"/>
-    <w:qFormat/>
-    <w:rsid w:val="00206114"/>
-    <w:pPr>
-      <w:ind w:left="720"/>
-      <w:contextualSpacing/>
-    </w:pPr>
-  </w:style>
-  <w:style w:type="paragraph" w:styleId="Textedebulles">
-    <w:name w:val="Balloon Text"/>
-    <w:basedOn w:val="Normal"/>
-    <w:link w:val="TextedebullesCar"/>
-    <w:uiPriority w:val="99"/>
-    <w:semiHidden/>
-    <w:unhideWhenUsed/>
-    <w:rsid w:val="00AD6440"/>
-    <w:pPr>
-      <w:spacing w:after="0" w:line="240" w:lineRule="auto"/>
-    </w:pPr>
-    <w:rPr>
-      <w:rFonts w:ascii="Tahoma" w:hAnsi="Tahoma" w:cs="Tahoma"/>
-      <w:sz w:val="16"/>
-      <w:szCs w:val="16"/>
-    </w:rPr>
-  </w:style>
-  <w:style w:type="character" w:customStyle="1" w:styleId="TextedebullesCar">
-    <w:name w:val="Texte de bulles Car"/>
-    <w:basedOn w:val="Policepardfaut"/>
-    <w:link w:val="Textedebulles"/>
-    <w:uiPriority w:val="99"/>
-    <w:semiHidden/>
-    <w:rsid w:val="00AD6440"/>
-    <w:rPr>
-      <w:rFonts w:ascii="Tahoma" w:hAnsi="Tahoma" w:cs="Tahoma"/>
-      <w:sz w:val="16"/>
-      <w:szCs w:val="16"/>
-    </w:rPr>
-  </w:style>
-</w:styles>
-</file>
-
-<file path=word/stylesWithEffects.xml><?xml version="1.0" encoding="utf-8"?>
-<w:styles xmlns:wpc="http://schemas.microsoft.com/office/word/2010/wordprocessingCanvas" xmlns:mc="http://schemas.openxmlformats.org/markup-compatibility/2006" xmlns:o="urn:schemas-microsoft-com:office:office" xmlns:r="http://schemas.openxmlformats.org/officeDocument/2006/relationships" xmlns:m="http://schemas.openxmlformats.org/officeDocument/2006/math" xmlns:v="urn:schemas-microsoft-com:vml" xmlns:wp14="http://schemas.microsoft.com/office/word/2010/wordprocessingDrawing" xmlns:wp="http://schemas.openxmlformats.org/drawingml/2006/wordprocessingDrawing" xmlns:w10="urn:schemas-microsoft-com:office:word" xmlns:w="http://schemas.openxmlformats.org/wordprocessingml/2006/main" xmlns:w14="http://schemas.microsoft.com/office/word/2010/wordml" xmlns:wpg="http://schemas.microsoft.com/office/word/2010/wordprocessingGroup" xmlns:wpi="http://schemas.microsoft.com/office/word/2010/wordprocessingInk" xmlns:wne="http://schemas.microsoft.com/office/word/2006/wordml" xmlns:wps="http://schemas.microsoft.com/office/word/2010/wordprocessingShape" mc:Ignorable="w14 wp14">
-  <w:docDefaults>
-    <w:rPrDefault>
-      <w:rPr>
-        <w:rFonts w:asciiTheme="minorHAnsi" w:eastAsiaTheme="minorHAnsi" w:hAnsiTheme="minorHAnsi" w:cstheme="minorBidi"/>
-        <w:sz w:val="22"/>
-        <w:szCs w:val="22"/>
-        <w:lang w:val="fr-FR" w:eastAsia="en-US" w:bidi="ar-SA"/>
-      </w:rPr>
-    </w:rPrDefault>
-    <w:pPrDefault>
-      <w:pPr>
-        <w:spacing w:after="200" w:line="276" w:lineRule="auto"/>
-      </w:pPr>
-    </w:pPrDefault>
-  </w:docDefaults>
-  <w:latentStyles w:defLockedState="0" w:defUIPriority="99" w:defSemiHidden="1" w:defUnhideWhenUsed="1" w:defQFormat="0" w:count="267">
-    <w:lsdException w:name="Normal" w:semiHidden="0" w:uiPriority="0" w:unhideWhenUsed="0" w:qFormat="1"/>
-    <w:lsdException w:name="heading 1" w:semiHidden="0" w:uiPriority="9" w:unhideWhenUsed="0" w:qFormat="1"/>
-    <w:lsdException w:name="heading 2" w:uiPriority="9" w:qFormat="1"/>
-    <w:lsdException w:name="heading 3" w:uiPriority="9" w:qFormat="1"/>
-    <w:lsdException w:name="heading 4" w:uiPriority="9" w:qFormat="1"/>
-    <w:lsdException w:name="heading 5" w:uiPriority="9" w:qFormat="1"/>
-    <w:lsdException w:name="heading 6" w:uiPriority="9" w:qFormat="1"/>
-    <w:lsdException w:name="heading 7" w:uiPriority="9" w:qFormat="1"/>
-    <w:lsdException w:name="heading 8" w:uiPriority="9" w:qFormat="1"/>
-    <w:lsdException w:name="heading 9" w:uiPriority="9" w:qFormat="1"/>
-    <w:lsdException w:name="toc 1" w:uiPriority="39"/>
-    <w:lsdException w:name="toc 2" w:uiPriority="39"/>
-    <w:lsdException w:name="toc 3" w:uiPriority="39"/>
-    <w:lsdException w:name="toc 4" w:uiPriority="39"/>
-    <w:lsdException w:name="toc 5" w:uiPriority="39"/>
-    <w:lsdException w:name="toc 6" w:uiPriority="39"/>
-    <w:lsdException w:name="toc 7" w:uiPriority="39"/>
-    <w:lsdException w:name="toc 8" w:uiPriority="39"/>
-    <w:lsdException w:name="toc 9" w:uiPriority="39"/>
-    <w:lsdException w:name="caption" w:uiPriority="35" w:qFormat="1"/>
-    <w:lsdException w:name="Title" w:semiHidden="0" w:uiPriority="10" w:unhideWhenUsed="0" w:qFormat="1"/>
-    <w:lsdException w:name="Default Paragraph Font" w:uiPriority="1"/>
-    <w:lsdException w:name="Subtitle" w:semiHidden="0" w:uiPriority="11" w:unhideWhenUsed="0" w:qFormat="1"/>
-    <w:lsdException w:name="Strong" w:semiHidden="0" w:uiPriority="22" w:unhideWhenUsed="0" w:qFormat="1"/>
-    <w:lsdException w:name="Emphasis" w:semiHidden="0" w:uiPriority="20" w:unhideWhenUsed="0" w:qFormat="1"/>
-    <w:lsdException w:name="Table Grid" w:uiPriority="59"/>
-    <w:lsdException w:name="Placeholder Text" w:unhideWhenUsed="0"/>
-    <w:lsdException w:name="No Spacing" w:semiHidden="0" w:uiPriority="1" w:unhideWhenUsed="0" w:qFormat="1"/>
-    <w:lsdException w:name="Light Shading" w:semiHidden="0" w:uiPriority="60" w:unhideWhenUsed="0"/>
-    <w:lsdException w:name="Light List" w:semiHidden="0" w:uiPriority="61" w:unhideWhenUsed="0"/>
-    <w:lsdException w:name="Light Grid" w:semiHidden="0" w:uiPriority="62" w:unhideWhenUsed="0"/>
-    <w:lsdException w:name="Medium Shading 1" w:semiHidden="0" w:uiPriority="63" w:unhideWhenUsed="0"/>
-    <w:lsdException w:name="Medium Shading 2" w:semiHidden="0" w:uiPriority="64" w:unhideWhenUsed="0"/>
-    <w:lsdException w:name="Medium List 1" w:semiHidden="0" w:uiPriority="65" w:unhideWhenUsed="0"/>
-    <w:lsdException w:name="Medium List 2" w:semiHidden="0" w:uiPriority="66" w:unhideWhenUsed="0"/>
-    <w:lsdException w:name="Medium Grid 1" w:semiHidden="0" w:uiPriority="67" w:unhideWhenUsed="0"/>
-    <w:lsdException w:name="Medium Grid 2" w:semiHidden="0" w:uiPriority="68" w:unhideWhenUsed="0"/>
-    <w:lsdException w:name="Medium Grid 3" w:semiHidden="0" w:uiPriority="69" w:unhideWhenUsed="0"/>
-    <w:lsdException w:name="Dark List" w:semiHidden="0" w:uiPriority="70" w:unhideWhenUsed="0"/>
-    <w:lsdException w:name="Colorful Shading" w:semiHidden="0" w:uiPriority="71" w:unhideWhenUsed="0"/>
-    <w:lsdException w:name="Colorful List" w:semiHidden="0" w:uiPriority="72" w:unhideWhenUsed="0"/>
-    <w:lsdException w:name="Colorful Grid" w:semiHidden="0" w:uiPriority="73" w:unhideWhenUsed="0"/>
-    <w:lsdException w:name="Light Shading Accent 1" w:semiHidden="0" w:uiPriority="60" w:unhideWhenUsed="0"/>
-    <w:lsdException w:name="Light List Accent 1" w:semiHidden="0" w:uiPriority="61" w:unhideWhenUsed="0"/>
-    <w:lsdException w:name="Light Grid Accent 1" w:semiHidden="0" w:uiPriority="62" w:unhideWhenUsed="0"/>
-    <w:lsdException w:name="Medium Shading 1 Accent 1" w:semiHidden="0" w:uiPriority="63" w:unhideWhenUsed="0"/>
-    <w:lsdException w:name="Medium Shading 2 Accent 1" w:semiHidden="0" w:uiPriority="64" w:unhideWhenUsed="0"/>
-    <w:lsdException w:name="Medium List 1 Accent 1" w:semiHidden="0" w:uiPriority="65" w:unhideWhenUsed="0"/>
-    <w:lsdException w:name="Revision" w:unhideWhenUsed="0"/>
-    <w:lsdException w:name="List Paragraph" w:semiHidden="0" w:uiPriority="34" w:unhideWhenUsed="0" w:qFormat="1"/>
-    <w:lsdException w:name="Quote" w:semiHidden="0" w:uiPriority="29" w:unhideWhenUsed="0" w:qFormat="1"/>
-    <w:lsdException w:name="Intense Quote" w:semiHidden="0" w:uiPriority="30" w:unhideWhenUsed="0" w:qFormat="1"/>
-    <w:lsdException w:name="Medium List 2 Accent 1" w:semiHidden="0" w:uiPriority="66" w:unhideWhenUsed="0"/>
-    <w:lsdException w:name="Medium Grid 1 Accent 1" w:semiHidden="0" w:uiPriority="67" w:unhideWhenUsed="0"/>
-    <w:lsdException w:name="Medium Grid 2 Accent 1" w:semiHidden="0" w:uiPriority="68" w:unhideWhenUsed="0"/>
-    <w:lsdException w:name="Medium Grid 3 Accent 1" w:semiHidden="0" w:uiPriority="69" w:unhideWhenUsed="0"/>
-    <w:lsdException w:name="Dark List Accent 1" w:semiHidden="0" w:uiPriority="70" w:unhideWhenUsed="0"/>
-    <w:lsdException w:name="Colorful Shading Accent 1" w:semiHidden="0" w:uiPriority="71" w:unhideWhenUsed="0"/>
-    <w:lsdException w:name="Colorful List Accent 1" w:semiHidden="0" w:uiPriority="72" w:unhideWhenUsed="0"/>
-    <w:lsdException w:name="Colorful Grid Accent 1" w:semiHidden="0" w:uiPriority="73" w:unhideWhenUsed="0"/>
-    <w:lsdException w:name="Light Shading Accent 2" w:semiHidden="0" w:uiPriority="60" w:unhideWhenUsed="0"/>
-    <w:lsdException w:name="Light List Accent 2" w:semiHidden="0" w:uiPriority="61" w:unhideWhenUsed="0"/>
-    <w:lsdException w:name="Light Grid Accent 2" w:semiHidden="0" w:uiPriority="62" w:unhideWhenUsed="0"/>
-    <w:lsdException w:name="Medium Shading 1 Accent 2" w:semiHidden="0" w:uiPriority="63" w:unhideWhenUsed="0"/>
-    <w:lsdException w:name="Medium Shading 2 Accent 2" w:semiHidden="0" w:uiPriority="64" w:unhideWhenUsed="0"/>
-    <w:lsdException w:name="Medium List 1 Accent 2" w:semiHidden="0" w:uiPriority="65" w:unhideWhenUsed="0"/>
-    <w:lsdException w:name="Medium List 2 Accent 2" w:semiHidden="0" w:uiPriority="66" w:unhideWhenUsed="0"/>
-    <w:lsdException w:name="Medium Grid 1 Accent 2" w:semiHidden="0" w:uiPriority="67" w:unhideWhenUsed="0"/>
-    <w:lsdException w:name="Medium Grid 2 Accent 2" w:semiHidden="0" w:uiPriority="68" w:unhideWhenUsed="0"/>
-    <w:lsdException w:name="Medium Grid 3 Accent 2" w:semiHidden="0" w:uiPriority="69" w:unhideWhenUsed="0"/>
-    <w:lsdException w:name="Dark List Accent 2" w:semiHidden="0" w:uiPriority="70" w:unhideWhenUsed="0"/>
-    <w:lsdException w:name="Colorful Shading Accent 2" w:semiHidden="0" w:uiPriority="71" w:unhideWhenUsed="0"/>
-    <w:lsdException w:name="Colorful List Accent 2" w:semiHidden="0" w:uiPriority="72" w:unhideWhenUsed="0"/>
-    <w:lsdException w:name="Colorful Grid Accent 2" w:semiHidden="0" w:uiPriority="73" w:unhideWhenUsed="0"/>
-    <w:lsdException w:name="Light Shading Accent 3" w:semiHidden="0" w:uiPriority="60" w:unhideWhenUsed="0"/>
-    <w:lsdException w:name="Light List Accent 3" w:semiHidden="0" w:uiPriority="61" w:unhideWhenUsed="0"/>
-    <w:lsdException w:name="Light Grid Accent 3" w:semiHidden="0" w:uiPriority="62" w:unhideWhenUsed="0"/>
-    <w:lsdException w:name="Medium Shading 1 Accent 3" w:semiHidden="0" w:uiPriority="63" w:unhideWhenUsed="0"/>
-    <w:lsdException w:name="Medium Shading 2 Accent 3" w:semiHidden="0" w:uiPriority="64" w:unhideWhenUsed="0"/>
-    <w:lsdException w:name="Medium List 1 Accent 3" w:semiHidden="0" w:uiPriority="65" w:unhideWhenUsed="0"/>
-    <w:lsdException w:name="Medium List 2 Accent 3" w:semiHidden="0" w:uiPriority="66" w:unhideWhenUsed="0"/>
-    <w:lsdException w:name="Medium Grid 1 Accent 3" w:semiHidden="0" w:uiPriority="67" w:unhideWhenUsed="0"/>
-    <w:lsdException w:name="Medium Grid 2 Accent 3" w:semiHidden="0" w:uiPriority="68" w:unhideWhenUsed="0"/>
-    <w:lsdException w:name="Medium Grid 3 Accent 3" w:semiHidden="0" w:uiPriority="69" w:unhideWhenUsed="0"/>
-    <w:lsdException w:name="Dark List Accent 3" w:semiHidden="0" w:uiPriority="70" w:unhideWhenUsed="0"/>
-    <w:lsdException w:name="Colorful Shading Accent 3" w:semiHidden="0" w:uiPriority="71" w:unhideWhenUsed="0"/>
-    <w:lsdException w:name="Colorful List Accent 3" w:semiHidden="0" w:uiPriority="72" w:unhideWhenUsed="0"/>
-    <w:lsdException w:name="Colorful Grid Accent 3" w:semiHidden="0" w:uiPriority="73" w:unhideWhenUsed="0"/>
-    <w:lsdException w:name="Light Shading Accent 4" w:semiHidden="0" w:uiPriority="60" w:unhideWhenUsed="0"/>
-    <w:lsdException w:name="Light List Accent 4" w:semiHidden="0" w:uiPriority="61" w:unhideWhenUsed="0"/>
-    <w:lsdException w:name="Light Grid Accent 4" w:semiHidden="0" w:uiPriority="62" w:unhideWhenUsed="0"/>
-    <w:lsdException w:name="Medium Shading 1 Accent 4" w:semiHidden="0" w:uiPriority="63" w:unhideWhenUsed="0"/>
-    <w:lsdException w:name="Medium Shading 2 Accent 4" w:semiHidden="0" w:uiPriority="64" w:unhideWhenUsed="0"/>
-    <w:lsdException w:name="Medium List 1 Accent 4" w:semiHidden="0" w:uiPriority="65" w:unhideWhenUsed="0"/>
-    <w:lsdException w:name="Medium List 2 Accent 4" w:semiHidden="0" w:uiPriority="66" w:unhideWhenUsed="0"/>
-    <w:lsdException w:name="Medium Grid 1 Accent 4" w:semiHidden="0" w:uiPriority="67" w:unhideWhenUsed="0"/>
-    <w:lsdException w:name="Medium Grid 2 Accent 4" w:semiHidden="0" w:uiPriority="68" w:unhideWhenUsed="0"/>
-    <w:lsdException w:name="Medium Grid 3 Accent 4" w:semiHidden="0" w:uiPriority="69" w:unhideWhenUsed="0"/>
-    <w:lsdException w:name="Dark List Accent 4" w:semiHidden="0" w:uiPriority="70" w:unhideWhenUsed="0"/>
-    <w:lsdException w:name="Colorful Shading Accent 4" w:semiHidden="0" w:uiPriority="71" w:unhideWhenUsed="0"/>
-    <w:lsdException w:name="Colorful List Accent 4" w:semiHidden="0" w:uiPriority="72" w:unhideWhenUsed="0"/>
-    <w:lsdException w:name="Colorful Grid Accent 4" w:semiHidden="0" w:uiPriority="73" w:unhideWhenUsed="0"/>
-    <w:lsdException w:name="Light Shading Accent 5" w:semiHidden="0" w:uiPriority="60" w:unhideWhenUsed="0"/>
-    <w:lsdException w:name="Light List Accent 5" w:semiHidden="0" w:uiPriority="61" w:unhideWhenUsed="0"/>
-    <w:lsdException w:name="Light Grid Accent 5" w:semiHidden="0" w:uiPriority="62" w:unhideWhenUsed="0"/>
-    <w:lsdException w:name="Medium Shading 1 Accent 5" w:semiHidden="0" w:uiPriority="63" w:unhideWhenUsed="0"/>
-    <w:lsdException w:name="Medium Shading 2 Accent 5" w:semiHidden="0" w:uiPriority="64" w:unhideWhenUsed="0"/>
-    <w:lsdException w:name="Medium List 1 Accent 5" w:semiHidden="0" w:uiPriority="65" w:unhideWhenUsed="0"/>
-    <w:lsdException w:name="Medium List 2 Accent 5" w:semiHidden="0" w:uiPriority="66" w:unhideWhenUsed="0"/>
-    <w:lsdException w:name="Medium Grid 1 Accent 5" w:semiHidden="0" w:uiPriority="67" w:unhideWhenUsed="0"/>
-    <w:lsdException w:name="Medium Grid 2 Accent 5" w:semiHidden="0" w:uiPriority="68" w:unhideWhenUsed="0"/>
-    <w:lsdException w:name="Medium Grid 3 Accent 5" w:semiHidden="0" w:uiPriority="69" w:unhideWhenUsed="0"/>
-    <w:lsdException w:name="Dark List Accent 5" w:semiHidden="0" w:uiPriority="70" w:unhideWhenUsed="0"/>
-    <w:lsdException w:name="Colorful Shading Accent 5" w:semiHidden="0" w:uiPriority="71" w:unhideWhenUsed="0"/>
-    <w:lsdException w:name="Colorful List Accent 5" w:semiHidden="0" w:uiPriority="72" w:unhideWhenUsed="0"/>
-    <w:lsdException w:name="Colorful Grid Accent 5" w:semiHidden="0" w:uiPriority="73" w:unhideWhenUsed="0"/>
-    <w:lsdException w:name="Light Shading Accent 6" w:semiHidden="0" w:uiPriority="60" w:unhideWhenUsed="0"/>
-    <w:lsdException w:name="Light List Accent 6" w:semiHidden="0" w:uiPriority="61" w:unhideWhenUsed="0"/>
-    <w:lsdException w:name="Light Grid Accent 6" w:semiHidden="0" w:uiPriority="62" w:unhideWhenUsed="0"/>
-    <w:lsdException w:name="Medium Shading 1 Accent 6" w:semiHidden="0" w:uiPriority="63" w:unhideWhenUsed="0"/>
-    <w:lsdException w:name="Medium Shading 2 Accent 6" w:semiHidden="0" w:uiPriority="64" w:unhideWhenUsed="0"/>
-    <w:lsdException w:name="Medium List 1 Accent 6" w:semiHidden="0" w:uiPriority="65" w:unhideWhenUsed="0"/>
-    <w:lsdException w:name="Medium List 2 Accent 6" w:semiHidden="0" w:uiPriority="66" w:unhideWhenUsed="0"/>
-    <w:lsdException w:name="Medium Grid 1 Accent 6" w:semiHidden="0" w:uiPriority="67" w:unhideWhenUsed="0"/>
-    <w:lsdException w:name="Medium Grid 2 Accent 6" w:semiHidden="0" w:uiPriority="68" w:unhideWhenUsed="0"/>
-    <w:lsdException w:name="Medium Grid 3 Accent 6" w:semiHidden="0" w:uiPriority="69" w:unhideWhenUsed="0"/>
-    <w:lsdException w:name="Dark List Accent 6" w:semiHidden="0" w:uiPriority="70" w:unhideWhenUsed="0"/>
-    <w:lsdException w:name="Colorful Shading Accent 6" w:semiHidden="0" w:uiPriority="71" w:unhideWhenUsed="0"/>
-    <w:lsdException w:name="Colorful List Accent 6" w:semiHidden="0" w:uiPriority="72" w:unhideWhenUsed="0"/>
-    <w:lsdException w:name="Colorful Grid Accent 6" w:semiHidden="0" w:uiPriority="73" w:unhideWhenUsed="0"/>
-    <w:lsdException w:name="Subtle Emphasis" w:semiHidden="0" w:uiPriority="19" w:unhideWhenUsed="0" w:qFormat="1"/>
-    <w:lsdException w:name="Intense Emphasis" w:semiHidden="0" w:uiPriority="21" w:unhideWhenUsed="0" w:qFormat="1"/>
-    <w:lsdException w:name="Subtle Reference" w:semiHidden="0" w:uiPriority="31" w:unhideWhenUsed="0" w:qFormat="1"/>
-    <w:lsdException w:name="Intense Reference" w:semiHidden="0" w:uiPriority="32" w:unhideWhenUsed="0" w:qFormat="1"/>
-    <w:lsdException w:name="Book Title" w:semiHidden="0" w:uiPriority="33" w:unhideWhenUsed="0" w:qFormat="1"/>
-    <w:lsdException w:name="Bibliography" w:uiPriority="37"/>
-    <w:lsdException w:name="TOC Heading" w:uiPriority="39" w:qFormat="1"/>
-  </w:latentStyles>
-  <w:style w:type="paragraph" w:default="1" w:styleId="Normal">
-    <w:name w:val="Normal"/>
-    <w:qFormat/>
-  </w:style>
-  <w:style w:type="character" w:default="1" w:styleId="Policepardfaut">
-    <w:name w:val="Default Paragraph Font"/>
-    <w:uiPriority w:val="1"/>
-    <w:semiHidden/>
-    <w:unhideWhenUsed/>
-  </w:style>
-  <w:style w:type="table" w:default="1" w:styleId="TableauNormal">
-    <w:name w:val="Normal Table"/>
-    <w:uiPriority w:val="99"/>
-    <w:semiHidden/>
-    <w:unhideWhenUsed/>
-    <w:tblPr>
-      <w:tblInd w:w="0" w:type="dxa"/>
-      <w:tblCellMar>
-        <w:top w:w="0" w:type="dxa"/>
-        <w:left w:w="108" w:type="dxa"/>
-        <w:bottom w:w="0" w:type="dxa"/>
-        <w:right w:w="108" w:type="dxa"/>
-      </w:tblCellMar>
-    </w:tblPr>
-  </w:style>
-  <w:style w:type="numbering" w:default="1" w:styleId="Aucuneliste">
-    <w:name w:val="No List"/>
-    <w:uiPriority w:val="99"/>
-    <w:semiHidden/>
-    <w:unhideWhenUsed/>
-  </w:style>
-  <w:style w:type="table" w:styleId="Grilledutableau">
-    <w:name w:val="Table Grid"/>
-    <w:basedOn w:val="TableauNormal"/>
-    <w:uiPriority w:val="59"/>
-    <w:rsid w:val="0078354B"/>
-    <w:pPr>
-      <w:spacing w:after="0" w:line="240" w:lineRule="auto"/>
-    </w:pPr>
-    <w:tblPr>
-      <w:tblInd w:w="0" w:type="dxa"/>
-      <w:tblBorders>
-        <w:top w:val="single" w:sz="4" w:space="0" w:color="auto"/>
-        <w:left w:val="single" w:sz="4" w:space="0" w:color="auto"/>
-        <w:bottom w:val="single" w:sz="4" w:space="0" w:color="auto"/>
-        <w:right w:val="single" w:sz="4" w:space="0" w:color="auto"/>
-        <w:insideH w:val="single" w:sz="4" w:space="0" w:color="auto"/>
-        <w:insideV w:val="single" w:sz="4" w:space="0" w:color="auto"/>
-      </w:tblBorders>
-      <w:tblCellMar>
-        <w:top w:w="0" w:type="dxa"/>
-        <w:left w:w="108" w:type="dxa"/>
-        <w:bottom w:w="0" w:type="dxa"/>
-        <w:right w:w="108" w:type="dxa"/>
-      </w:tblCellMar>
     </w:tblPr>
   </w:style>
   <w:style w:type="paragraph" w:styleId="Paragraphedeliste">
@@ -5422,7 +5343,7 @@
 </file>
 
 <file path=word/charts/chart1.xml><?xml version="1.0" encoding="utf-8"?>
-<c:chartSpace xmlns:c="http://schemas.openxmlformats.org/drawingml/2006/chart" xmlns:a="http://schemas.openxmlformats.org/drawingml/2006/main" xmlns:r="http://schemas.openxmlformats.org/officeDocument/2006/relationships">
+<c:chartSpace xmlns:c="http://schemas.openxmlformats.org/drawingml/2006/chart" xmlns:a="http://schemas.openxmlformats.org/drawingml/2006/main" xmlns:r="http://schemas.openxmlformats.org/officeDocument/2006/relationships" xmlns:c16r2="http://schemas.microsoft.com/office/drawing/2015/06/chart">
   <c:date1904 val="0"/>
   <c:lang val="fr-FR"/>
   <c:roundedCorners val="0"/>
@@ -5469,6 +5390,26 @@
         </a:ln>
         <a:effectLst/>
       </c:spPr>
+      <c:txPr>
+        <a:bodyPr rot="0" spcFirstLastPara="1" vertOverflow="ellipsis" vert="horz" wrap="square" anchor="ctr" anchorCtr="1"/>
+        <a:lstStyle/>
+        <a:p>
+          <a:pPr>
+            <a:defRPr sz="1400" b="0" i="0" u="none" strike="noStrike" kern="1200" spc="0" baseline="0">
+              <a:solidFill>
+                <a:schemeClr val="tx1">
+                  <a:lumMod val="65000"/>
+                  <a:lumOff val="35000"/>
+                </a:schemeClr>
+              </a:solidFill>
+              <a:latin typeface="+mn-lt"/>
+              <a:ea typeface="+mn-ea"/>
+              <a:cs typeface="+mn-cs"/>
+            </a:defRPr>
+          </a:pPr>
+          <a:endParaRPr lang="fr-FR"/>
+        </a:p>
+      </c:txPr>
     </c:title>
     <c:autoTitleDeleted val="0"/>
     <c:plotArea>
@@ -5492,7 +5433,7 @@
               </a:ln>
               <a:effectLst/>
             </c:spPr>
-            <c:extLst xmlns:c16r2="http://schemas.microsoft.com/office/drawing/2015/06/chart">
+            <c:extLst>
               <c:ext xmlns:c16="http://schemas.microsoft.com/office/drawing/2014/chart" uri="{C3380CC4-5D6E-409C-BE32-E72D297353CC}">
                 <c16:uniqueId val="{00000001-6DA9-48AA-A63D-E9ED596C2077}"/>
               </c:ext>
@@ -5512,7 +5453,7 @@
               </a:ln>
               <a:effectLst/>
             </c:spPr>
-            <c:extLst xmlns:c16r2="http://schemas.microsoft.com/office/drawing/2015/06/chart">
+            <c:extLst>
               <c:ext xmlns:c16="http://schemas.microsoft.com/office/drawing/2014/chart" uri="{C3380CC4-5D6E-409C-BE32-E72D297353CC}">
                 <c16:uniqueId val="{00000003-6DA9-48AA-A63D-E9ED596C2077}"/>
               </c:ext>
@@ -5532,7 +5473,7 @@
               </a:ln>
               <a:effectLst/>
             </c:spPr>
-            <c:extLst xmlns:c16r2="http://schemas.microsoft.com/office/drawing/2015/06/chart">
+            <c:extLst>
               <c:ext xmlns:c16="http://schemas.microsoft.com/office/drawing/2014/chart" uri="{C3380CC4-5D6E-409C-BE32-E72D297353CC}">
                 <c16:uniqueId val="{00000005-6DA9-48AA-A63D-E9ED596C2077}"/>
               </c:ext>
@@ -5552,7 +5493,7 @@
               </a:ln>
               <a:effectLst/>
             </c:spPr>
-            <c:extLst xmlns:c16r2="http://schemas.microsoft.com/office/drawing/2015/06/chart">
+            <c:extLst>
               <c:ext xmlns:c16="http://schemas.microsoft.com/office/drawing/2014/chart" uri="{C3380CC4-5D6E-409C-BE32-E72D297353CC}">
                 <c16:uniqueId val="{00000007-6DA9-48AA-A63D-E9ED596C2077}"/>
               </c:ext>
@@ -5572,7 +5513,7 @@
               </a:ln>
               <a:effectLst/>
             </c:spPr>
-            <c:extLst xmlns:c16r2="http://schemas.microsoft.com/office/drawing/2015/06/chart">
+            <c:extLst>
               <c:ext xmlns:c16="http://schemas.microsoft.com/office/drawing/2014/chart" uri="{C3380CC4-5D6E-409C-BE32-E72D297353CC}">
                 <c16:uniqueId val="{00000009-6DA9-48AA-A63D-E9ED596C2077}"/>
               </c:ext>
@@ -5625,7 +5566,7 @@
               </c:numCache>
             </c:numRef>
           </c:val>
-          <c:extLst xmlns:c16r2="http://schemas.microsoft.com/office/drawing/2015/06/chart">
+          <c:extLst>
             <c:ext xmlns:c16="http://schemas.microsoft.com/office/drawing/2014/chart" uri="{C3380CC4-5D6E-409C-BE32-E72D297353CC}">
               <c16:uniqueId val="{0000000A-6DA9-48AA-A63D-E9ED596C2077}"/>
             </c:ext>
@@ -5648,7 +5589,7 @@
               </a:ln>
               <a:effectLst/>
             </c:spPr>
-            <c:extLst xmlns:c16r2="http://schemas.microsoft.com/office/drawing/2015/06/chart">
+            <c:extLst>
               <c:ext xmlns:c16="http://schemas.microsoft.com/office/drawing/2014/chart" uri="{C3380CC4-5D6E-409C-BE32-E72D297353CC}">
                 <c16:uniqueId val="{0000000C-6DA9-48AA-A63D-E9ED596C2077}"/>
               </c:ext>
@@ -5668,7 +5609,7 @@
               </a:ln>
               <a:effectLst/>
             </c:spPr>
-            <c:extLst xmlns:c16r2="http://schemas.microsoft.com/office/drawing/2015/06/chart">
+            <c:extLst>
               <c:ext xmlns:c16="http://schemas.microsoft.com/office/drawing/2014/chart" uri="{C3380CC4-5D6E-409C-BE32-E72D297353CC}">
                 <c16:uniqueId val="{0000000E-6DA9-48AA-A63D-E9ED596C2077}"/>
               </c:ext>
@@ -5688,7 +5629,7 @@
               </a:ln>
               <a:effectLst/>
             </c:spPr>
-            <c:extLst xmlns:c16r2="http://schemas.microsoft.com/office/drawing/2015/06/chart">
+            <c:extLst>
               <c:ext xmlns:c16="http://schemas.microsoft.com/office/drawing/2014/chart" uri="{C3380CC4-5D6E-409C-BE32-E72D297353CC}">
                 <c16:uniqueId val="{00000010-6DA9-48AA-A63D-E9ED596C2077}"/>
               </c:ext>
@@ -5708,7 +5649,7 @@
               </a:ln>
               <a:effectLst/>
             </c:spPr>
-            <c:extLst xmlns:c16r2="http://schemas.microsoft.com/office/drawing/2015/06/chart">
+            <c:extLst>
               <c:ext xmlns:c16="http://schemas.microsoft.com/office/drawing/2014/chart" uri="{C3380CC4-5D6E-409C-BE32-E72D297353CC}">
                 <c16:uniqueId val="{00000012-6DA9-48AA-A63D-E9ED596C2077}"/>
               </c:ext>
@@ -5728,7 +5669,7 @@
               </a:ln>
               <a:effectLst/>
             </c:spPr>
-            <c:extLst xmlns:c16r2="http://schemas.microsoft.com/office/drawing/2015/06/chart">
+            <c:extLst>
               <c:ext xmlns:c16="http://schemas.microsoft.com/office/drawing/2014/chart" uri="{C3380CC4-5D6E-409C-BE32-E72D297353CC}">
                 <c16:uniqueId val="{00000014-6DA9-48AA-A63D-E9ED596C2077}"/>
               </c:ext>
@@ -5781,7 +5722,7 @@
               </c:numCache>
             </c:numRef>
           </c:val>
-          <c:extLst xmlns:c16r2="http://schemas.microsoft.com/office/drawing/2015/06/chart">
+          <c:extLst>
             <c:ext xmlns:c16="http://schemas.microsoft.com/office/drawing/2014/chart" uri="{C3380CC4-5D6E-409C-BE32-E72D297353CC}">
               <c16:uniqueId val="{00000015-6DA9-48AA-A63D-E9ED596C2077}"/>
             </c:ext>
@@ -5804,7 +5745,7 @@
               </a:ln>
               <a:effectLst/>
             </c:spPr>
-            <c:extLst xmlns:c16r2="http://schemas.microsoft.com/office/drawing/2015/06/chart">
+            <c:extLst>
               <c:ext xmlns:c16="http://schemas.microsoft.com/office/drawing/2014/chart" uri="{C3380CC4-5D6E-409C-BE32-E72D297353CC}">
                 <c16:uniqueId val="{00000017-6DA9-48AA-A63D-E9ED596C2077}"/>
               </c:ext>
@@ -5824,7 +5765,7 @@
               </a:ln>
               <a:effectLst/>
             </c:spPr>
-            <c:extLst xmlns:c16r2="http://schemas.microsoft.com/office/drawing/2015/06/chart">
+            <c:extLst>
               <c:ext xmlns:c16="http://schemas.microsoft.com/office/drawing/2014/chart" uri="{C3380CC4-5D6E-409C-BE32-E72D297353CC}">
                 <c16:uniqueId val="{00000019-6DA9-48AA-A63D-E9ED596C2077}"/>
               </c:ext>
@@ -5844,7 +5785,7 @@
               </a:ln>
               <a:effectLst/>
             </c:spPr>
-            <c:extLst xmlns:c16r2="http://schemas.microsoft.com/office/drawing/2015/06/chart">
+            <c:extLst>
               <c:ext xmlns:c16="http://schemas.microsoft.com/office/drawing/2014/chart" uri="{C3380CC4-5D6E-409C-BE32-E72D297353CC}">
                 <c16:uniqueId val="{0000001B-6DA9-48AA-A63D-E9ED596C2077}"/>
               </c:ext>
@@ -5864,7 +5805,7 @@
               </a:ln>
               <a:effectLst/>
             </c:spPr>
-            <c:extLst xmlns:c16r2="http://schemas.microsoft.com/office/drawing/2015/06/chart">
+            <c:extLst>
               <c:ext xmlns:c16="http://schemas.microsoft.com/office/drawing/2014/chart" uri="{C3380CC4-5D6E-409C-BE32-E72D297353CC}">
                 <c16:uniqueId val="{0000001D-6DA9-48AA-A63D-E9ED596C2077}"/>
               </c:ext>
@@ -5884,7 +5825,7 @@
               </a:ln>
               <a:effectLst/>
             </c:spPr>
-            <c:extLst xmlns:c16r2="http://schemas.microsoft.com/office/drawing/2015/06/chart">
+            <c:extLst>
               <c:ext xmlns:c16="http://schemas.microsoft.com/office/drawing/2014/chart" uri="{C3380CC4-5D6E-409C-BE32-E72D297353CC}">
                 <c16:uniqueId val="{0000001F-6DA9-48AA-A63D-E9ED596C2077}"/>
               </c:ext>
@@ -5937,7 +5878,7 @@
               </c:numCache>
             </c:numRef>
           </c:val>
-          <c:extLst xmlns:c16r2="http://schemas.microsoft.com/office/drawing/2015/06/chart">
+          <c:extLst>
             <c:ext xmlns:c16="http://schemas.microsoft.com/office/drawing/2014/chart" uri="{C3380CC4-5D6E-409C-BE32-E72D297353CC}">
               <c16:uniqueId val="{00000020-6DA9-48AA-A63D-E9ED596C2077}"/>
             </c:ext>
@@ -5996,7 +5937,7 @@
     <c:plotVisOnly val="1"/>
     <c:dispBlanksAs val="gap"/>
     <c:showDLblsOverMax val="0"/>
-    <c:extLst xmlns:c16r2="http://schemas.microsoft.com/office/drawing/2015/06/chart">
+    <c:extLst>
       <c:ext xmlns:c16r3="http://schemas.microsoft.com/office/drawing/2017/03/chart" uri="{56B9EC1D-385E-4148-901F-78D8002777C0}">
         <c16r3:dataDisplayOptions16>
           <c16r3:dispNaAsBlank val="1"/>
@@ -6029,14 +5970,14 @@
       <a:endParaRPr lang="fr-FR"/>
     </a:p>
   </c:txPr>
-  <c:externalData r:id="rId1">
+  <c:externalData r:id="rId3">
     <c:autoUpdate val="0"/>
   </c:externalData>
 </c:chartSpace>
 </file>
 
 <file path=word/charts/chart2.xml><?xml version="1.0" encoding="utf-8"?>
-<c:chartSpace xmlns:c="http://schemas.openxmlformats.org/drawingml/2006/chart" xmlns:a="http://schemas.openxmlformats.org/drawingml/2006/main" xmlns:r="http://schemas.openxmlformats.org/officeDocument/2006/relationships">
+<c:chartSpace xmlns:c="http://schemas.openxmlformats.org/drawingml/2006/chart" xmlns:a="http://schemas.openxmlformats.org/drawingml/2006/main" xmlns:r="http://schemas.openxmlformats.org/officeDocument/2006/relationships" xmlns:c16r2="http://schemas.microsoft.com/office/drawing/2015/06/chart">
   <c:date1904 val="0"/>
   <c:lang val="fr-FR"/>
   <c:roundedCorners val="0"/>
@@ -6088,6 +6029,26 @@
         </a:ln>
         <a:effectLst/>
       </c:spPr>
+      <c:txPr>
+        <a:bodyPr rot="0" spcFirstLastPara="1" vertOverflow="ellipsis" vert="horz" wrap="square" anchor="ctr" anchorCtr="1"/>
+        <a:lstStyle/>
+        <a:p>
+          <a:pPr>
+            <a:defRPr sz="1400" b="0" i="0" u="none" strike="noStrike" kern="1200" spc="0" baseline="0">
+              <a:solidFill>
+                <a:schemeClr val="tx1">
+                  <a:lumMod val="65000"/>
+                  <a:lumOff val="35000"/>
+                </a:schemeClr>
+              </a:solidFill>
+              <a:latin typeface="+mn-lt"/>
+              <a:ea typeface="+mn-ea"/>
+              <a:cs typeface="+mn-cs"/>
+            </a:defRPr>
+          </a:pPr>
+          <a:endParaRPr lang="en-US"/>
+        </a:p>
+      </c:txPr>
     </c:title>
     <c:autoTitleDeleted val="0"/>
     <c:view3D>
@@ -6178,7 +6139,7 @@
               </c:numCache>
             </c:numRef>
           </c:val>
-          <c:extLst xmlns:c16r2="http://schemas.microsoft.com/office/drawing/2015/06/chart">
+          <c:extLst>
             <c:ext xmlns:c16="http://schemas.microsoft.com/office/drawing/2014/chart" uri="{C3380CC4-5D6E-409C-BE32-E72D297353CC}">
               <c16:uniqueId val="{00000000-0976-41CF-AF4C-7B44E9F31965}"/>
             </c:ext>
@@ -6227,7 +6188,7 @@
               </c:numCache>
             </c:numRef>
           </c:val>
-          <c:extLst xmlns:c16r2="http://schemas.microsoft.com/office/drawing/2015/06/chart">
+          <c:extLst>
             <c:ext xmlns:c16="http://schemas.microsoft.com/office/drawing/2014/chart" uri="{C3380CC4-5D6E-409C-BE32-E72D297353CC}">
               <c16:uniqueId val="{00000001-0976-41CF-AF4C-7B44E9F31965}"/>
             </c:ext>
@@ -6276,7 +6237,7 @@
               </c:numCache>
             </c:numRef>
           </c:val>
-          <c:extLst xmlns:c16r2="http://schemas.microsoft.com/office/drawing/2015/06/chart">
+          <c:extLst>
             <c:ext xmlns:c16="http://schemas.microsoft.com/office/drawing/2014/chart" uri="{C3380CC4-5D6E-409C-BE32-E72D297353CC}">
               <c16:uniqueId val="{00000002-0976-41CF-AF4C-7B44E9F31965}"/>
             </c:ext>
@@ -6438,7 +6399,7 @@
     <c:plotVisOnly val="1"/>
     <c:dispBlanksAs val="gap"/>
     <c:showDLblsOverMax val="0"/>
-    <c:extLst xmlns:c16r2="http://schemas.microsoft.com/office/drawing/2015/06/chart">
+    <c:extLst>
       <c:ext xmlns:c16r3="http://schemas.microsoft.com/office/drawing/2017/03/chart" uri="{56B9EC1D-385E-4148-901F-78D8002777C0}">
         <c16r3:dataDisplayOptions16>
           <c16r3:dispNaAsBlank val="1"/>
@@ -6471,7 +6432,7 @@
       <a:endParaRPr lang="fr-FR"/>
     </a:p>
   </c:txPr>
-  <c:externalData r:id="rId1">
+  <c:externalData r:id="rId3">
     <c:autoUpdate val="0"/>
   </c:externalData>
 </c:chartSpace>

</xml_diff>